<commit_message>
14.10.21 11.48 pizza block reworck
</commit_message>
<xml_diff>
--- a/docs/Pizza9.docx
+++ b/docs/Pizza9.docx
@@ -3126,17 +3126,17 @@
           <w:color w:val="000000"/>
           <w:sz w:val="21"/>
           <w:szCs w:val="21"/>
-          <w:lang w:val="en-US" w:eastAsia="ru-RU"/>
-        </w:rPr>
-      </w:pPr>
-      <w:r>
-        <w:rPr>
-          <w:rFonts w:ascii="Consolas" w:eastAsia="Times New Roman" w:hAnsi="Consolas" w:cs="Consolas"/>
-          <w:color w:val="000000"/>
-          <w:sz w:val="21"/>
-          <w:szCs w:val="21"/>
           <w:lang w:eastAsia="ru-RU"/>
         </w:rPr>
+      </w:pPr>
+      <w:r>
+        <w:rPr>
+          <w:rFonts w:ascii="Consolas" w:eastAsia="Times New Roman" w:hAnsi="Consolas" w:cs="Consolas"/>
+          <w:color w:val="000000"/>
+          <w:sz w:val="21"/>
+          <w:szCs w:val="21"/>
+          <w:lang w:eastAsia="ru-RU"/>
+        </w:rPr>
         <w:t>              </w:t>
       </w:r>
       <w:r>
@@ -3145,7 +3145,7 @@
           <w:color w:val="800000"/>
           <w:sz w:val="21"/>
           <w:szCs w:val="21"/>
-          <w:lang w:val="en-US" w:eastAsia="ru-RU"/>
+          <w:lang w:eastAsia="ru-RU"/>
         </w:rPr>
         <w:t>&lt;/</w:t>
       </w:r>
@@ -3165,7 +3165,7 @@
           <w:color w:val="800000"/>
           <w:sz w:val="21"/>
           <w:szCs w:val="21"/>
-          <w:lang w:val="en-US" w:eastAsia="ru-RU"/>
+          <w:lang w:eastAsia="ru-RU"/>
         </w:rPr>
         <w:t>&gt;</w:t>
       </w:r>
@@ -18003,87 +18003,149 @@
           <w:color w:val="000000"/>
           <w:sz w:val="21"/>
           <w:szCs w:val="21"/>
+          <w:lang w:val="en-US" w:eastAsia="ru-RU"/>
+        </w:rPr>
+      </w:pPr>
+      <w:r>
+        <w:rPr>
+          <w:rFonts w:ascii="Consolas" w:eastAsia="Times New Roman" w:hAnsi="Consolas" w:cs="Consolas"/>
+          <w:color w:val="800000"/>
+          <w:sz w:val="21"/>
+          <w:szCs w:val="21"/>
+          <w:lang w:val="en-US" w:eastAsia="ru-RU"/>
+        </w:rPr>
+        <w:t>&lt;/</w:t>
+      </w:r>
+      <w:proofErr w:type="spellStart"/>
+      <w:r>
+        <w:rPr>
+          <w:rFonts w:ascii="Consolas" w:eastAsia="Times New Roman" w:hAnsi="Consolas" w:cs="Consolas"/>
+          <w:color w:val="800000"/>
+          <w:sz w:val="21"/>
+          <w:szCs w:val="21"/>
+          <w:lang w:val="en-US" w:eastAsia="ru-RU"/>
+        </w:rPr>
+        <w:t>svg</w:t>
+      </w:r>
+      <w:proofErr w:type="spellEnd"/>
+      <w:r>
+        <w:rPr>
+          <w:rFonts w:ascii="Consolas" w:eastAsia="Times New Roman" w:hAnsi="Consolas" w:cs="Consolas"/>
+          <w:color w:val="800000"/>
+          <w:sz w:val="21"/>
+          <w:szCs w:val="21"/>
+          <w:lang w:val="en-US" w:eastAsia="ru-RU"/>
+        </w:rPr>
+        <w:t>&gt;</w:t>
+      </w:r>
+    </w:p>
+    <w:p>
+      <w:pPr>
+        <w:shd w:val="clear" w:color="auto" w:fill="FFFFFF"/>
+        <w:spacing w:after="0" w:line="285" w:lineRule="atLeast"/>
+        <w:rPr>
+          <w:rFonts w:ascii="Consolas" w:eastAsia="Times New Roman" w:hAnsi="Consolas" w:cs="Consolas"/>
+          <w:color w:val="000000"/>
+          <w:sz w:val="21"/>
+          <w:szCs w:val="21"/>
+          <w:lang w:val="en-US" w:eastAsia="ru-RU"/>
+        </w:rPr>
+      </w:pPr>
+    </w:p>
+    <w:p>
+      <w:pPr>
+        <w:shd w:val="clear" w:color="auto" w:fill="FFFFFF"/>
+        <w:spacing w:after="0" w:line="285" w:lineRule="atLeast"/>
+        <w:rPr>
+          <w:rFonts w:ascii="Consolas" w:eastAsia="Times New Roman" w:hAnsi="Consolas" w:cs="Consolas"/>
+          <w:color w:val="000000"/>
+          <w:sz w:val="21"/>
+          <w:szCs w:val="21"/>
+          <w:lang w:val="en-US" w:eastAsia="ru-RU"/>
+        </w:rPr>
+      </w:pPr>
+      <w:r>
+        <w:rPr>
+          <w:rFonts w:ascii="Consolas" w:eastAsia="Times New Roman" w:hAnsi="Consolas" w:cs="Consolas"/>
+          <w:color w:val="000000"/>
+          <w:sz w:val="21"/>
+          <w:szCs w:val="21"/>
+          <w:lang w:val="en-US" w:eastAsia="ru-RU"/>
+        </w:rPr>
+        <w:t>                  </w:t>
+      </w:r>
+      <w:r>
+        <w:rPr>
+          <w:rFonts w:ascii="Consolas" w:eastAsia="Times New Roman" w:hAnsi="Consolas" w:cs="Consolas"/>
+          <w:color w:val="800000"/>
+          <w:sz w:val="21"/>
+          <w:szCs w:val="21"/>
+          <w:lang w:val="en-US" w:eastAsia="ru-RU"/>
+        </w:rPr>
+        <w:t>&lt;</w:t>
+      </w:r>
+      <w:proofErr w:type="gramStart"/>
+      <w:r>
+        <w:rPr>
+          <w:rFonts w:ascii="Consolas" w:eastAsia="Times New Roman" w:hAnsi="Consolas" w:cs="Consolas"/>
+          <w:color w:val="800000"/>
+          <w:sz w:val="21"/>
+          <w:szCs w:val="21"/>
+          <w:lang w:val="en-US" w:eastAsia="ru-RU"/>
+        </w:rPr>
+        <w:t>span</w:t>
+      </w:r>
+      <w:r>
+        <w:rPr>
+          <w:rFonts w:ascii="Consolas" w:eastAsia="Times New Roman" w:hAnsi="Consolas" w:cs="Consolas"/>
+          <w:color w:val="800000"/>
+          <w:sz w:val="21"/>
+          <w:szCs w:val="21"/>
+          <w:lang w:val="en-US" w:eastAsia="ru-RU"/>
+        </w:rPr>
+        <w:t>&gt;</w:t>
+      </w:r>
+      <w:proofErr w:type="gramEnd"/>
+      <w:r>
+        <w:rPr>
+          <w:rFonts w:ascii="Consolas" w:eastAsia="Times New Roman" w:hAnsi="Consolas" w:cs="Consolas"/>
+          <w:color w:val="000000"/>
+          <w:sz w:val="21"/>
+          <w:szCs w:val="21"/>
           <w:lang w:eastAsia="ru-RU"/>
         </w:rPr>
-      </w:pPr>
-      <w:r>
-        <w:rPr>
-          <w:rFonts w:ascii="Consolas" w:eastAsia="Times New Roman" w:hAnsi="Consolas" w:cs="Consolas"/>
-          <w:color w:val="800000"/>
+        <w:t>Вернуться</w:t>
+      </w:r>
+      <w:r>
+        <w:rPr>
+          <w:rFonts w:ascii="Consolas" w:eastAsia="Times New Roman" w:hAnsi="Consolas" w:cs="Consolas"/>
+          <w:color w:val="000000"/>
+          <w:sz w:val="21"/>
+          <w:szCs w:val="21"/>
+          <w:lang w:val="en-US" w:eastAsia="ru-RU"/>
+        </w:rPr>
+        <w:t> </w:t>
+      </w:r>
+      <w:r>
+        <w:rPr>
+          <w:rFonts w:ascii="Consolas" w:eastAsia="Times New Roman" w:hAnsi="Consolas" w:cs="Consolas"/>
+          <w:color w:val="000000"/>
           <w:sz w:val="21"/>
           <w:szCs w:val="21"/>
           <w:lang w:eastAsia="ru-RU"/>
         </w:rPr>
+        <w:t>назад</w:t>
+      </w:r>
+      <w:r>
+        <w:rPr>
+          <w:rFonts w:ascii="Consolas" w:eastAsia="Times New Roman" w:hAnsi="Consolas" w:cs="Consolas"/>
+          <w:color w:val="800000"/>
+          <w:sz w:val="21"/>
+          <w:szCs w:val="21"/>
+          <w:lang w:val="en-US" w:eastAsia="ru-RU"/>
+        </w:rPr>
         <w:t>&lt;/</w:t>
       </w:r>
-      <w:proofErr w:type="spellStart"/>
-      <w:r>
-        <w:rPr>
-          <w:rFonts w:ascii="Consolas" w:eastAsia="Times New Roman" w:hAnsi="Consolas" w:cs="Consolas"/>
-          <w:color w:val="800000"/>
-          <w:sz w:val="21"/>
-          <w:szCs w:val="21"/>
-          <w:lang w:val="en-US" w:eastAsia="ru-RU"/>
-        </w:rPr>
-        <w:t>svg</w:t>
-      </w:r>
-      <w:proofErr w:type="spellEnd"/>
-      <w:r>
-        <w:rPr>
-          <w:rFonts w:ascii="Consolas" w:eastAsia="Times New Roman" w:hAnsi="Consolas" w:cs="Consolas"/>
-          <w:color w:val="800000"/>
-          <w:sz w:val="21"/>
-          <w:szCs w:val="21"/>
-          <w:lang w:eastAsia="ru-RU"/>
-        </w:rPr>
-        <w:t>&gt;</w:t>
-      </w:r>
-    </w:p>
-    <w:p>
-      <w:pPr>
-        <w:shd w:val="clear" w:color="auto" w:fill="FFFFFF"/>
-        <w:spacing w:after="0" w:line="285" w:lineRule="atLeast"/>
-        <w:rPr>
-          <w:rFonts w:ascii="Consolas" w:eastAsia="Times New Roman" w:hAnsi="Consolas" w:cs="Consolas"/>
-          <w:color w:val="000000"/>
-          <w:sz w:val="21"/>
-          <w:szCs w:val="21"/>
-          <w:lang w:eastAsia="ru-RU"/>
-        </w:rPr>
-      </w:pPr>
-    </w:p>
-    <w:p>
-      <w:pPr>
-        <w:shd w:val="clear" w:color="auto" w:fill="FFFFFF"/>
-        <w:spacing w:after="0" w:line="285" w:lineRule="atLeast"/>
-        <w:rPr>
-          <w:rFonts w:ascii="Consolas" w:eastAsia="Times New Roman" w:hAnsi="Consolas" w:cs="Consolas"/>
-          <w:color w:val="000000"/>
-          <w:sz w:val="21"/>
-          <w:szCs w:val="21"/>
-          <w:lang w:eastAsia="ru-RU"/>
-        </w:rPr>
-      </w:pPr>
-      <w:r>
-        <w:rPr>
-          <w:rFonts w:ascii="Consolas" w:eastAsia="Times New Roman" w:hAnsi="Consolas" w:cs="Consolas"/>
-          <w:color w:val="000000"/>
-          <w:sz w:val="21"/>
-          <w:szCs w:val="21"/>
-          <w:lang w:val="en-US" w:eastAsia="ru-RU"/>
-        </w:rPr>
-        <w:t>                  </w:t>
-      </w:r>
-      <w:r>
-        <w:rPr>
-          <w:rFonts w:ascii="Consolas" w:eastAsia="Times New Roman" w:hAnsi="Consolas" w:cs="Consolas"/>
-          <w:color w:val="800000"/>
-          <w:sz w:val="21"/>
-          <w:szCs w:val="21"/>
-          <w:lang w:eastAsia="ru-RU"/>
-        </w:rPr>
-        <w:t>&lt;</w:t>
-      </w:r>
       <w:r>
         <w:rPr>
           <w:rFonts w:ascii="Consolas" w:eastAsia="Times New Roman" w:hAnsi="Consolas" w:cs="Consolas"/>
@@ -18094,85 +18156,13 @@
         </w:rPr>
         <w:t>span</w:t>
       </w:r>
-      <w:proofErr w:type="gramStart"/>
-      <w:r>
-        <w:rPr>
-          <w:rFonts w:ascii="Consolas" w:eastAsia="Times New Roman" w:hAnsi="Consolas" w:cs="Consolas"/>
-          <w:color w:val="800000"/>
-          <w:sz w:val="21"/>
-          <w:szCs w:val="21"/>
-          <w:lang w:eastAsia="ru-RU"/>
-        </w:rPr>
-        <w:t>&gt;</w:t>
-      </w:r>
-      <w:r>
-        <w:rPr>
-          <w:rFonts w:ascii="Consolas" w:eastAsia="Times New Roman" w:hAnsi="Consolas" w:cs="Consolas"/>
-          <w:color w:val="000000"/>
-          <w:sz w:val="21"/>
-          <w:szCs w:val="21"/>
-          <w:lang w:eastAsia="ru-RU"/>
-        </w:rPr>
-        <w:t>В</w:t>
-      </w:r>
-      <w:proofErr w:type="gramEnd"/>
-      <w:r>
-        <w:rPr>
-          <w:rFonts w:ascii="Consolas" w:eastAsia="Times New Roman" w:hAnsi="Consolas" w:cs="Consolas"/>
-          <w:color w:val="000000"/>
-          <w:sz w:val="21"/>
-          <w:szCs w:val="21"/>
-          <w:lang w:eastAsia="ru-RU"/>
-        </w:rPr>
-        <w:t>ернуться</w:t>
-      </w:r>
-      <w:r>
-        <w:rPr>
-          <w:rFonts w:ascii="Consolas" w:eastAsia="Times New Roman" w:hAnsi="Consolas" w:cs="Consolas"/>
-          <w:color w:val="000000"/>
-          <w:sz w:val="21"/>
-          <w:szCs w:val="21"/>
-          <w:lang w:val="en-US" w:eastAsia="ru-RU"/>
-        </w:rPr>
-        <w:t> </w:t>
-      </w:r>
-      <w:r>
-        <w:rPr>
-          <w:rFonts w:ascii="Consolas" w:eastAsia="Times New Roman" w:hAnsi="Consolas" w:cs="Consolas"/>
-          <w:color w:val="000000"/>
-          <w:sz w:val="21"/>
-          <w:szCs w:val="21"/>
-          <w:lang w:eastAsia="ru-RU"/>
-        </w:rPr>
-        <w:t>назад</w:t>
-      </w:r>
-      <w:r>
-        <w:rPr>
-          <w:rFonts w:ascii="Consolas" w:eastAsia="Times New Roman" w:hAnsi="Consolas" w:cs="Consolas"/>
-          <w:color w:val="800000"/>
-          <w:sz w:val="21"/>
-          <w:szCs w:val="21"/>
-          <w:lang w:eastAsia="ru-RU"/>
-        </w:rPr>
-        <w:t>&lt;/</w:t>
-      </w:r>
-      <w:r>
-        <w:rPr>
-          <w:rFonts w:ascii="Consolas" w:eastAsia="Times New Roman" w:hAnsi="Consolas" w:cs="Consolas"/>
-          <w:color w:val="800000"/>
-          <w:sz w:val="21"/>
-          <w:szCs w:val="21"/>
-          <w:lang w:val="en-US" w:eastAsia="ru-RU"/>
-        </w:rPr>
-        <w:t>span</w:t>
-      </w:r>
-      <w:r>
-        <w:rPr>
-          <w:rFonts w:ascii="Consolas" w:eastAsia="Times New Roman" w:hAnsi="Consolas" w:cs="Consolas"/>
-          <w:color w:val="800000"/>
-          <w:sz w:val="21"/>
-          <w:szCs w:val="21"/>
-          <w:lang w:eastAsia="ru-RU"/>
+      <w:r>
+        <w:rPr>
+          <w:rFonts w:ascii="Consolas" w:eastAsia="Times New Roman" w:hAnsi="Consolas" w:cs="Consolas"/>
+          <w:color w:val="800000"/>
+          <w:sz w:val="21"/>
+          <w:szCs w:val="21"/>
+          <w:lang w:val="en-US" w:eastAsia="ru-RU"/>
         </w:rPr>
         <w:t>&gt;</w:t>
       </w:r>
@@ -20834,6 +20824,7 @@
         <w:rPr>
           <w:sz w:val="44"/>
           <w:szCs w:val="44"/>
+          <w:lang w:val="en-US"/>
         </w:rPr>
         <w:t>4.</w:t>
       </w:r>
@@ -20843,27 +20834,6 @@
           <w:szCs w:val="44"/>
         </w:rPr>
         <w:t>Идем</w:t>
-      </w:r>
-      <w:r>
-        <w:rPr>
-          <w:sz w:val="44"/>
-          <w:szCs w:val="44"/>
-        </w:rPr>
-        <w:t xml:space="preserve"> </w:t>
-      </w:r>
-      <w:r>
-        <w:rPr>
-          <w:sz w:val="44"/>
-          <w:szCs w:val="44"/>
-        </w:rPr>
-        <w:t>в</w:t>
-      </w:r>
-      <w:r>
-        <w:rPr>
-          <w:sz w:val="44"/>
-          <w:szCs w:val="44"/>
-        </w:rPr>
-        <w:t xml:space="preserve"> </w:t>
       </w:r>
       <w:r>
         <w:rPr>
@@ -20871,58 +20841,21 @@
           <w:szCs w:val="44"/>
           <w:lang w:val="en-US"/>
         </w:rPr>
-        <w:t>store</w:t>
+        <w:t xml:space="preserve"> </w:t>
       </w:r>
       <w:r>
         <w:rPr>
           <w:sz w:val="44"/>
           <w:szCs w:val="44"/>
         </w:rPr>
-        <w:t>.</w:t>
-      </w:r>
-      <w:proofErr w:type="spellStart"/>
+        <w:t>в</w:t>
+      </w:r>
       <w:r>
         <w:rPr>
           <w:sz w:val="44"/>
           <w:szCs w:val="44"/>
           <w:lang w:val="en-US"/>
         </w:rPr>
-        <w:t>js</w:t>
-      </w:r>
-      <w:proofErr w:type="spellEnd"/>
-      <w:r>
-        <w:rPr>
-          <w:sz w:val="44"/>
-          <w:szCs w:val="44"/>
-        </w:rPr>
-        <w:t xml:space="preserve"> </w:t>
-      </w:r>
-      <w:r>
-        <w:rPr>
-          <w:sz w:val="44"/>
-          <w:szCs w:val="44"/>
-        </w:rPr>
-        <w:t>и</w:t>
-      </w:r>
-      <w:r>
-        <w:rPr>
-          <w:sz w:val="44"/>
-          <w:szCs w:val="44"/>
-        </w:rPr>
-        <w:t xml:space="preserve"> </w:t>
-      </w:r>
-      <w:r>
-        <w:rPr>
-          <w:sz w:val="44"/>
-          <w:szCs w:val="44"/>
-        </w:rPr>
-        <w:t>добавляем</w:t>
-      </w:r>
-      <w:r>
-        <w:rPr>
-          <w:sz w:val="44"/>
-          <w:szCs w:val="44"/>
-        </w:rPr>
         <w:t xml:space="preserve"> </w:t>
       </w:r>
       <w:r>
@@ -20931,14 +20864,7 @@
           <w:szCs w:val="44"/>
           <w:lang w:val="en-US"/>
         </w:rPr>
-        <w:t>cart</w:t>
-      </w:r>
-      <w:r>
-        <w:rPr>
-          <w:sz w:val="44"/>
-          <w:szCs w:val="44"/>
-        </w:rPr>
-        <w:t>_</w:t>
+        <w:t>store</w:t>
       </w:r>
       <w:r>
         <w:rPr>
@@ -20946,8 +20872,80 @@
           <w:szCs w:val="44"/>
           <w:lang w:val="en-US"/>
         </w:rPr>
+        <w:t>.</w:t>
+      </w:r>
+      <w:r>
+        <w:rPr>
+          <w:sz w:val="44"/>
+          <w:szCs w:val="44"/>
+          <w:lang w:val="en-US"/>
+        </w:rPr>
+        <w:t>js</w:t>
+      </w:r>
+      <w:r>
+        <w:rPr>
+          <w:sz w:val="44"/>
+          <w:szCs w:val="44"/>
+          <w:lang w:val="en-US"/>
+        </w:rPr>
+        <w:t xml:space="preserve"> </w:t>
+      </w:r>
+      <w:r>
+        <w:rPr>
+          <w:sz w:val="44"/>
+          <w:szCs w:val="44"/>
+        </w:rPr>
+        <w:t>и</w:t>
+      </w:r>
+      <w:r>
+        <w:rPr>
+          <w:sz w:val="44"/>
+          <w:szCs w:val="44"/>
+          <w:lang w:val="en-US"/>
+        </w:rPr>
+        <w:t xml:space="preserve"> </w:t>
+      </w:r>
+      <w:r>
+        <w:rPr>
+          <w:sz w:val="44"/>
+          <w:szCs w:val="44"/>
+        </w:rPr>
+        <w:t>добавляем</w:t>
+      </w:r>
+      <w:r>
+        <w:rPr>
+          <w:sz w:val="44"/>
+          <w:szCs w:val="44"/>
+          <w:lang w:val="en-US"/>
+        </w:rPr>
+        <w:t xml:space="preserve"> </w:t>
+      </w:r>
+      <w:proofErr w:type="spellStart"/>
+      <w:r>
+        <w:rPr>
+          <w:sz w:val="44"/>
+          <w:szCs w:val="44"/>
+          <w:lang w:val="en-US"/>
+        </w:rPr>
+        <w:t>cart</w:t>
+      </w:r>
+      <w:r>
+        <w:rPr>
+          <w:sz w:val="44"/>
+          <w:szCs w:val="44"/>
+          <w:lang w:val="en-US"/>
+        </w:rPr>
+        <w:t>_</w:t>
+      </w:r>
+      <w:r>
+        <w:rPr>
+          <w:sz w:val="44"/>
+          <w:szCs w:val="44"/>
+          <w:lang w:val="en-US"/>
+        </w:rPr>
         <w:t>Reducer</w:t>
       </w:r>
+      <w:proofErr w:type="spellEnd"/>
       <w:r>
         <w:rPr>
           <w:sz w:val="44"/>
@@ -22141,6 +22139,7 @@
         <w:rPr>
           <w:sz w:val="44"/>
           <w:szCs w:val="44"/>
+          <w:lang w:val="en-US"/>
         </w:rPr>
         <w:t>.</w:t>
       </w:r>
@@ -22155,6 +22154,7 @@
         <w:rPr>
           <w:sz w:val="44"/>
           <w:szCs w:val="44"/>
+          <w:lang w:val="en-US"/>
         </w:rPr>
         <w:t xml:space="preserve"> </w:t>
       </w:r>
@@ -22169,6 +22169,7 @@
         <w:rPr>
           <w:sz w:val="44"/>
           <w:szCs w:val="44"/>
+          <w:lang w:val="en-US"/>
         </w:rPr>
         <w:t xml:space="preserve"> </w:t>
       </w:r>
@@ -22183,6 +22184,7 @@
         <w:rPr>
           <w:sz w:val="44"/>
           <w:szCs w:val="44"/>
+          <w:lang w:val="en-US"/>
         </w:rPr>
         <w:t xml:space="preserve"> </w:t>
       </w:r>
@@ -22197,6 +22199,7 @@
         <w:rPr>
           <w:sz w:val="44"/>
           <w:szCs w:val="44"/>
+          <w:lang w:val="en-US"/>
         </w:rPr>
         <w:t xml:space="preserve"> </w:t>
       </w:r>
@@ -22211,6 +22214,7 @@
         <w:rPr>
           <w:sz w:val="44"/>
           <w:szCs w:val="44"/>
+          <w:lang w:val="en-US"/>
         </w:rPr>
         <w:t xml:space="preserve"> </w:t>
       </w:r>
@@ -22225,6 +22229,7 @@
         <w:rPr>
           <w:sz w:val="44"/>
           <w:szCs w:val="44"/>
+          <w:lang w:val="en-US"/>
         </w:rPr>
         <w:t xml:space="preserve"> </w:t>
       </w:r>
@@ -36910,7 +36915,7 @@
           <w:color w:val="000000"/>
           <w:sz w:val="21"/>
           <w:szCs w:val="21"/>
-          <w:lang w:eastAsia="ru-RU"/>
+          <w:lang w:val="en-US" w:eastAsia="ru-RU"/>
         </w:rPr>
       </w:pPr>
       <w:r>
@@ -36929,7 +36934,7 @@
           <w:color w:val="000000"/>
           <w:sz w:val="21"/>
           <w:szCs w:val="21"/>
-          <w:lang w:eastAsia="ru-RU"/>
+          <w:lang w:val="en-US" w:eastAsia="ru-RU"/>
         </w:rPr>
         <w:t>}</w:t>
       </w:r>
@@ -36939,12 +36944,14 @@
         <w:rPr>
           <w:sz w:val="44"/>
           <w:szCs w:val="44"/>
+          <w:lang w:val="en-US"/>
         </w:rPr>
       </w:pPr>
       <w:r>
         <w:rPr>
           <w:sz w:val="44"/>
           <w:szCs w:val="44"/>
+          <w:lang w:val="en-US"/>
         </w:rPr>
         <w:t>11.</w:t>
       </w:r>
@@ -36992,6 +36999,7 @@
         </w:rPr>
         <w:t xml:space="preserve"> </w:t>
       </w:r>
+      <w:proofErr w:type="spellStart"/>
       <w:r>
         <w:rPr>
           <w:sz w:val="44"/>
@@ -37004,6 +37012,7 @@
         <w:rPr>
           <w:sz w:val="44"/>
           <w:szCs w:val="44"/>
+          <w:lang w:val="en-US"/>
         </w:rPr>
         <w:t>_</w:t>
       </w:r>
@@ -37015,6 +37024,7 @@
         </w:rPr>
         <w:t>Reducer</w:t>
       </w:r>
+      <w:proofErr w:type="spellEnd"/>
       <w:r>
         <w:rPr>
           <w:sz w:val="44"/>
@@ -37037,6 +37047,7 @@
         <w:rPr>
           <w:sz w:val="44"/>
           <w:szCs w:val="44"/>
+          <w:lang w:val="en-US"/>
         </w:rPr>
         <w:t>:</w:t>
       </w:r>
@@ -38372,6 +38383,544 @@
           <w:color w:val="000000"/>
           <w:sz w:val="21"/>
           <w:szCs w:val="21"/>
+          <w:lang w:val="en-US" w:eastAsia="ru-RU"/>
+        </w:rPr>
+      </w:pPr>
+      <w:r>
+        <w:rPr>
+          <w:rFonts w:ascii="Consolas" w:eastAsia="Times New Roman" w:hAnsi="Consolas" w:cs="Consolas"/>
+          <w:color w:val="000000"/>
+          <w:sz w:val="21"/>
+          <w:szCs w:val="21"/>
+          <w:lang w:val="en-US" w:eastAsia="ru-RU"/>
+        </w:rPr>
+        <w:t>  </w:t>
+      </w:r>
+      <w:r>
+        <w:rPr>
+          <w:rFonts w:ascii="Consolas" w:eastAsia="Times New Roman" w:hAnsi="Consolas" w:cs="Consolas"/>
+          <w:color w:val="000000"/>
+          <w:sz w:val="21"/>
+          <w:szCs w:val="21"/>
+          <w:lang w:val="en-US" w:eastAsia="ru-RU"/>
+        </w:rPr>
+        <w:t>}</w:t>
+      </w:r>
+    </w:p>
+    <w:p>
+      <w:pPr>
+        <w:shd w:val="clear" w:color="auto" w:fill="FFFFFF"/>
+        <w:spacing w:after="0" w:line="285" w:lineRule="atLeast"/>
+        <w:rPr>
+          <w:rFonts w:ascii="Consolas" w:eastAsia="Times New Roman" w:hAnsi="Consolas" w:cs="Consolas"/>
+          <w:color w:val="000000"/>
+          <w:sz w:val="21"/>
+          <w:szCs w:val="21"/>
+          <w:lang w:val="en-US" w:eastAsia="ru-RU"/>
+        </w:rPr>
+      </w:pPr>
+    </w:p>
+    <w:p>
+      <w:pPr>
+        <w:shd w:val="clear" w:color="auto" w:fill="FFFFFF"/>
+        <w:spacing w:after="0" w:line="285" w:lineRule="atLeast"/>
+        <w:rPr>
+          <w:rFonts w:ascii="Consolas" w:eastAsia="Times New Roman" w:hAnsi="Consolas" w:cs="Consolas"/>
+          <w:color w:val="000000"/>
+          <w:sz w:val="21"/>
+          <w:szCs w:val="21"/>
+          <w:lang w:val="en-US" w:eastAsia="ru-RU"/>
+        </w:rPr>
+      </w:pPr>
+      <w:r>
+        <w:rPr>
+          <w:rFonts w:ascii="Consolas" w:eastAsia="Times New Roman" w:hAnsi="Consolas" w:cs="Consolas"/>
+          <w:color w:val="000000"/>
+          <w:sz w:val="21"/>
+          <w:szCs w:val="21"/>
+          <w:lang w:val="en-US" w:eastAsia="ru-RU"/>
+        </w:rPr>
+        <w:t>      }</w:t>
+      </w:r>
+    </w:p>
+    <w:p>
+      <w:pPr>
+        <w:shd w:val="clear" w:color="auto" w:fill="FFFFFF"/>
+        <w:spacing w:after="0" w:line="285" w:lineRule="atLeast"/>
+        <w:rPr>
+          <w:rFonts w:ascii="Consolas" w:eastAsia="Times New Roman" w:hAnsi="Consolas" w:cs="Consolas"/>
+          <w:color w:val="000000"/>
+          <w:sz w:val="21"/>
+          <w:szCs w:val="21"/>
+          <w:lang w:val="en-US" w:eastAsia="ru-RU"/>
+        </w:rPr>
+      </w:pPr>
+    </w:p>
+    <w:p>
+      <w:pPr>
+        <w:shd w:val="clear" w:color="auto" w:fill="FFFFFF"/>
+        <w:spacing w:after="0" w:line="285" w:lineRule="atLeast"/>
+        <w:rPr>
+          <w:rFonts w:ascii="Consolas" w:eastAsia="Times New Roman" w:hAnsi="Consolas" w:cs="Consolas"/>
+          <w:color w:val="000000"/>
+          <w:sz w:val="21"/>
+          <w:szCs w:val="21"/>
+          <w:lang w:val="en-US" w:eastAsia="ru-RU"/>
+        </w:rPr>
+      </w:pPr>
+      <w:r>
+        <w:rPr>
+          <w:rFonts w:ascii="Consolas" w:eastAsia="Times New Roman" w:hAnsi="Consolas" w:cs="Consolas"/>
+          <w:color w:val="000000"/>
+          <w:sz w:val="21"/>
+          <w:szCs w:val="21"/>
+          <w:lang w:val="en-US" w:eastAsia="ru-RU"/>
+        </w:rPr>
+        <w:t>    }  </w:t>
+      </w:r>
+    </w:p>
+    <w:p>
+      <w:pPr>
+        <w:shd w:val="clear" w:color="auto" w:fill="FFFFFF"/>
+        <w:spacing w:after="0" w:line="285" w:lineRule="atLeast"/>
+        <w:rPr>
+          <w:rFonts w:ascii="Consolas" w:eastAsia="Times New Roman" w:hAnsi="Consolas" w:cs="Consolas"/>
+          <w:color w:val="000000"/>
+          <w:sz w:val="21"/>
+          <w:szCs w:val="21"/>
+          <w:lang w:val="en-US" w:eastAsia="ru-RU"/>
+        </w:rPr>
+      </w:pPr>
+      <w:r>
+        <w:rPr>
+          <w:rFonts w:ascii="Consolas" w:eastAsia="Times New Roman" w:hAnsi="Consolas" w:cs="Consolas"/>
+          <w:color w:val="000000"/>
+          <w:sz w:val="21"/>
+          <w:szCs w:val="21"/>
+          <w:lang w:val="en-US" w:eastAsia="ru-RU"/>
+        </w:rPr>
+        <w:t>    </w:t>
+      </w:r>
+    </w:p>
+    <w:p>
+      <w:pPr>
+        <w:rPr>
+          <w:sz w:val="44"/>
+          <w:szCs w:val="44"/>
+          <w:lang w:val="en-US"/>
+        </w:rPr>
+      </w:pPr>
+      <w:r>
+        <w:rPr>
+          <w:sz w:val="44"/>
+          <w:szCs w:val="44"/>
+          <w:lang w:val="en-US"/>
+        </w:rPr>
+        <w:t>14.</w:t>
+      </w:r>
+      <w:r>
+        <w:rPr>
+          <w:sz w:val="44"/>
+          <w:szCs w:val="44"/>
+        </w:rPr>
+        <w:t>Переделываем</w:t>
+      </w:r>
+      <w:r>
+        <w:rPr>
+          <w:sz w:val="44"/>
+          <w:szCs w:val="44"/>
+          <w:lang w:val="en-US"/>
+        </w:rPr>
+        <w:t xml:space="preserve"> </w:t>
+      </w:r>
+      <w:proofErr w:type="spellStart"/>
+      <w:r>
+        <w:rPr>
+          <w:sz w:val="44"/>
+          <w:szCs w:val="44"/>
+          <w:lang w:val="en-US"/>
+        </w:rPr>
+        <w:t>Cart.jsx</w:t>
+      </w:r>
+      <w:proofErr w:type="spellEnd"/>
+      <w:r>
+        <w:rPr>
+          <w:sz w:val="44"/>
+          <w:szCs w:val="44"/>
+          <w:lang w:val="en-US"/>
+        </w:rPr>
+        <w:t>:</w:t>
+      </w:r>
+    </w:p>
+    <w:p>
+      <w:pPr>
+        <w:shd w:val="clear" w:color="auto" w:fill="FFFFFF"/>
+        <w:spacing w:after="0" w:line="285" w:lineRule="atLeast"/>
+        <w:rPr>
+          <w:rFonts w:ascii="Consolas" w:eastAsia="Times New Roman" w:hAnsi="Consolas" w:cs="Consolas"/>
+          <w:color w:val="000000"/>
+          <w:sz w:val="21"/>
+          <w:szCs w:val="21"/>
+          <w:lang w:val="en-US" w:eastAsia="ru-RU"/>
+        </w:rPr>
+      </w:pPr>
+      <w:proofErr w:type="spellStart"/>
+      <w:proofErr w:type="gramStart"/>
+      <w:r>
+        <w:rPr>
+          <w:rFonts w:ascii="Consolas" w:eastAsia="Times New Roman" w:hAnsi="Consolas" w:cs="Consolas"/>
+          <w:color w:val="0000FF"/>
+          <w:sz w:val="21"/>
+          <w:szCs w:val="21"/>
+          <w:lang w:val="en-US" w:eastAsia="ru-RU"/>
+        </w:rPr>
+        <w:t>const</w:t>
+      </w:r>
+      <w:proofErr w:type="spellEnd"/>
+      <w:proofErr w:type="gramEnd"/>
+      <w:r>
+        <w:rPr>
+          <w:rFonts w:ascii="Consolas" w:eastAsia="Times New Roman" w:hAnsi="Consolas" w:cs="Consolas"/>
+          <w:color w:val="000000"/>
+          <w:sz w:val="21"/>
+          <w:szCs w:val="21"/>
+          <w:lang w:val="en-US" w:eastAsia="ru-RU"/>
+        </w:rPr>
+        <w:t xml:space="preserve"> state=</w:t>
+      </w:r>
+      <w:proofErr w:type="spellStart"/>
+      <w:r>
+        <w:rPr>
+          <w:rFonts w:ascii="Consolas" w:eastAsia="Times New Roman" w:hAnsi="Consolas" w:cs="Consolas"/>
+          <w:color w:val="000000"/>
+          <w:sz w:val="21"/>
+          <w:szCs w:val="21"/>
+          <w:lang w:val="en-US" w:eastAsia="ru-RU"/>
+        </w:rPr>
+        <w:t>useSelector</w:t>
+      </w:r>
+      <w:proofErr w:type="spellEnd"/>
+      <w:r>
+        <w:rPr>
+          <w:rFonts w:ascii="Consolas" w:eastAsia="Times New Roman" w:hAnsi="Consolas" w:cs="Consolas"/>
+          <w:color w:val="000000"/>
+          <w:sz w:val="21"/>
+          <w:szCs w:val="21"/>
+          <w:lang w:val="en-US" w:eastAsia="ru-RU"/>
+        </w:rPr>
+        <w:t>(({</w:t>
+      </w:r>
+      <w:proofErr w:type="spellStart"/>
+      <w:r>
+        <w:rPr>
+          <w:rFonts w:ascii="Consolas" w:eastAsia="Times New Roman" w:hAnsi="Consolas" w:cs="Consolas"/>
+          <w:color w:val="808080"/>
+          <w:sz w:val="21"/>
+          <w:szCs w:val="21"/>
+          <w:lang w:val="en-US" w:eastAsia="ru-RU"/>
+        </w:rPr>
+        <w:t>cart</w:t>
+      </w:r>
+      <w:r>
+        <w:rPr>
+          <w:rFonts w:ascii="Consolas" w:eastAsia="Times New Roman" w:hAnsi="Consolas" w:cs="Consolas"/>
+          <w:color w:val="000000"/>
+          <w:sz w:val="21"/>
+          <w:szCs w:val="21"/>
+          <w:lang w:val="en-US" w:eastAsia="ru-RU"/>
+        </w:rPr>
+        <w:t>,</w:t>
+      </w:r>
+      <w:r>
+        <w:rPr>
+          <w:rFonts w:ascii="Consolas" w:eastAsia="Times New Roman" w:hAnsi="Consolas" w:cs="Consolas"/>
+          <w:color w:val="808080"/>
+          <w:sz w:val="21"/>
+          <w:szCs w:val="21"/>
+          <w:lang w:val="en-US" w:eastAsia="ru-RU"/>
+        </w:rPr>
+        <w:t>pizzas</w:t>
+      </w:r>
+      <w:proofErr w:type="spellEnd"/>
+      <w:r>
+        <w:rPr>
+          <w:rFonts w:ascii="Consolas" w:eastAsia="Times New Roman" w:hAnsi="Consolas" w:cs="Consolas"/>
+          <w:color w:val="000000"/>
+          <w:sz w:val="21"/>
+          <w:szCs w:val="21"/>
+          <w:lang w:val="en-US" w:eastAsia="ru-RU"/>
+        </w:rPr>
+        <w:t>})</w:t>
+      </w:r>
+      <w:r>
+        <w:rPr>
+          <w:rFonts w:ascii="Consolas" w:eastAsia="Times New Roman" w:hAnsi="Consolas" w:cs="Consolas"/>
+          <w:color w:val="0000FF"/>
+          <w:sz w:val="21"/>
+          <w:szCs w:val="21"/>
+          <w:lang w:val="en-US" w:eastAsia="ru-RU"/>
+        </w:rPr>
+        <w:t>=&gt;</w:t>
+      </w:r>
+      <w:r>
+        <w:rPr>
+          <w:rFonts w:ascii="Consolas" w:eastAsia="Times New Roman" w:hAnsi="Consolas" w:cs="Consolas"/>
+          <w:color w:val="000000"/>
+          <w:sz w:val="21"/>
+          <w:szCs w:val="21"/>
+          <w:lang w:val="en-US" w:eastAsia="ru-RU"/>
+        </w:rPr>
+        <w:t>{</w:t>
+      </w:r>
+    </w:p>
+    <w:p>
+      <w:pPr>
+        <w:shd w:val="clear" w:color="auto" w:fill="FFFFFF"/>
+        <w:spacing w:after="0" w:line="285" w:lineRule="atLeast"/>
+        <w:rPr>
+          <w:rFonts w:ascii="Consolas" w:eastAsia="Times New Roman" w:hAnsi="Consolas" w:cs="Consolas"/>
+          <w:color w:val="000000"/>
+          <w:sz w:val="21"/>
+          <w:szCs w:val="21"/>
+          <w:lang w:val="en-US" w:eastAsia="ru-RU"/>
+        </w:rPr>
+      </w:pPr>
+    </w:p>
+    <w:p>
+      <w:pPr>
+        <w:shd w:val="clear" w:color="auto" w:fill="FFFFFF"/>
+        <w:spacing w:after="0" w:line="285" w:lineRule="atLeast"/>
+        <w:rPr>
+          <w:rFonts w:ascii="Consolas" w:eastAsia="Times New Roman" w:hAnsi="Consolas" w:cs="Consolas"/>
+          <w:color w:val="000000"/>
+          <w:sz w:val="21"/>
+          <w:szCs w:val="21"/>
+          <w:lang w:val="en-US" w:eastAsia="ru-RU"/>
+        </w:rPr>
+      </w:pPr>
+      <w:proofErr w:type="gramStart"/>
+      <w:r>
+        <w:rPr>
+          <w:rFonts w:ascii="Consolas" w:eastAsia="Times New Roman" w:hAnsi="Consolas" w:cs="Consolas"/>
+          <w:color w:val="0000FF"/>
+          <w:sz w:val="21"/>
+          <w:szCs w:val="21"/>
+          <w:lang w:val="en-US" w:eastAsia="ru-RU"/>
+        </w:rPr>
+        <w:t>return</w:t>
+      </w:r>
+      <w:r>
+        <w:rPr>
+          <w:rFonts w:ascii="Consolas" w:eastAsia="Times New Roman" w:hAnsi="Consolas" w:cs="Consolas"/>
+          <w:color w:val="000000"/>
+          <w:sz w:val="21"/>
+          <w:szCs w:val="21"/>
+          <w:lang w:val="en-US" w:eastAsia="ru-RU"/>
+        </w:rPr>
+        <w:t>{</w:t>
+      </w:r>
+      <w:proofErr w:type="gramEnd"/>
+    </w:p>
+    <w:p>
+      <w:pPr>
+        <w:shd w:val="clear" w:color="auto" w:fill="FFFFFF"/>
+        <w:spacing w:after="0" w:line="285" w:lineRule="atLeast"/>
+        <w:rPr>
+          <w:rFonts w:ascii="Consolas" w:eastAsia="Times New Roman" w:hAnsi="Consolas" w:cs="Consolas"/>
+          <w:color w:val="000000"/>
+          <w:sz w:val="21"/>
+          <w:szCs w:val="21"/>
+          <w:lang w:val="en-US" w:eastAsia="ru-RU"/>
+        </w:rPr>
+      </w:pPr>
+    </w:p>
+    <w:p>
+      <w:pPr>
+        <w:shd w:val="clear" w:color="auto" w:fill="FFFFFF"/>
+        <w:spacing w:after="0" w:line="285" w:lineRule="atLeast"/>
+        <w:rPr>
+          <w:rFonts w:ascii="Consolas" w:eastAsia="Times New Roman" w:hAnsi="Consolas" w:cs="Consolas"/>
+          <w:color w:val="000000"/>
+          <w:sz w:val="21"/>
+          <w:szCs w:val="21"/>
+          <w:lang w:val="en-US" w:eastAsia="ru-RU"/>
+        </w:rPr>
+      </w:pPr>
+      <w:proofErr w:type="spellStart"/>
+      <w:proofErr w:type="gramStart"/>
+      <w:r>
+        <w:rPr>
+          <w:rFonts w:ascii="Consolas" w:eastAsia="Times New Roman" w:hAnsi="Consolas" w:cs="Consolas"/>
+          <w:color w:val="000000"/>
+          <w:sz w:val="21"/>
+          <w:szCs w:val="21"/>
+          <w:lang w:val="en-US" w:eastAsia="ru-RU"/>
+        </w:rPr>
+        <w:t>totalCount:</w:t>
+      </w:r>
+      <w:proofErr w:type="gramEnd"/>
+      <w:r>
+        <w:rPr>
+          <w:rFonts w:ascii="Consolas" w:eastAsia="Times New Roman" w:hAnsi="Consolas" w:cs="Consolas"/>
+          <w:color w:val="000000"/>
+          <w:sz w:val="21"/>
+          <w:szCs w:val="21"/>
+          <w:lang w:val="en-US" w:eastAsia="ru-RU"/>
+        </w:rPr>
+        <w:t>cart.totalCount</w:t>
+      </w:r>
+      <w:proofErr w:type="spellEnd"/>
+      <w:r>
+        <w:rPr>
+          <w:rFonts w:ascii="Consolas" w:eastAsia="Times New Roman" w:hAnsi="Consolas" w:cs="Consolas"/>
+          <w:color w:val="000000"/>
+          <w:sz w:val="21"/>
+          <w:szCs w:val="21"/>
+          <w:lang w:val="en-US" w:eastAsia="ru-RU"/>
+        </w:rPr>
+        <w:t>,</w:t>
+      </w:r>
+    </w:p>
+    <w:p>
+      <w:pPr>
+        <w:shd w:val="clear" w:color="auto" w:fill="FFFFFF"/>
+        <w:spacing w:after="0" w:line="285" w:lineRule="atLeast"/>
+        <w:rPr>
+          <w:rFonts w:ascii="Consolas" w:eastAsia="Times New Roman" w:hAnsi="Consolas" w:cs="Consolas"/>
+          <w:color w:val="000000"/>
+          <w:sz w:val="21"/>
+          <w:szCs w:val="21"/>
+          <w:lang w:val="en-US" w:eastAsia="ru-RU"/>
+        </w:rPr>
+      </w:pPr>
+      <w:proofErr w:type="spellStart"/>
+      <w:proofErr w:type="gramStart"/>
+      <w:r>
+        <w:rPr>
+          <w:rFonts w:ascii="Consolas" w:eastAsia="Times New Roman" w:hAnsi="Consolas" w:cs="Consolas"/>
+          <w:color w:val="000000"/>
+          <w:sz w:val="21"/>
+          <w:szCs w:val="21"/>
+          <w:lang w:val="en-US" w:eastAsia="ru-RU"/>
+        </w:rPr>
+        <w:t>totalPrice:</w:t>
+      </w:r>
+      <w:proofErr w:type="gramEnd"/>
+      <w:r>
+        <w:rPr>
+          <w:rFonts w:ascii="Consolas" w:eastAsia="Times New Roman" w:hAnsi="Consolas" w:cs="Consolas"/>
+          <w:color w:val="000000"/>
+          <w:sz w:val="21"/>
+          <w:szCs w:val="21"/>
+          <w:lang w:val="en-US" w:eastAsia="ru-RU"/>
+        </w:rPr>
+        <w:t>cart.totalPrice</w:t>
+      </w:r>
+      <w:proofErr w:type="spellEnd"/>
+      <w:r>
+        <w:rPr>
+          <w:rFonts w:ascii="Consolas" w:eastAsia="Times New Roman" w:hAnsi="Consolas" w:cs="Consolas"/>
+          <w:color w:val="000000"/>
+          <w:sz w:val="21"/>
+          <w:szCs w:val="21"/>
+          <w:lang w:val="en-US" w:eastAsia="ru-RU"/>
+        </w:rPr>
+        <w:t>,</w:t>
+      </w:r>
+    </w:p>
+    <w:p>
+      <w:pPr>
+        <w:shd w:val="clear" w:color="auto" w:fill="FFFFFF"/>
+        <w:spacing w:after="0" w:line="285" w:lineRule="atLeast"/>
+        <w:rPr>
+          <w:rFonts w:ascii="Consolas" w:eastAsia="Times New Roman" w:hAnsi="Consolas" w:cs="Consolas"/>
+          <w:color w:val="000000"/>
+          <w:sz w:val="21"/>
+          <w:szCs w:val="21"/>
+          <w:lang w:val="en-US" w:eastAsia="ru-RU"/>
+        </w:rPr>
+      </w:pPr>
+      <w:proofErr w:type="spellStart"/>
+      <w:proofErr w:type="gramStart"/>
+      <w:r>
+        <w:rPr>
+          <w:rFonts w:ascii="Consolas" w:eastAsia="Times New Roman" w:hAnsi="Consolas" w:cs="Consolas"/>
+          <w:color w:val="000000"/>
+          <w:sz w:val="21"/>
+          <w:szCs w:val="21"/>
+          <w:lang w:val="en-US" w:eastAsia="ru-RU"/>
+        </w:rPr>
+        <w:t>items:</w:t>
+      </w:r>
+      <w:proofErr w:type="gramEnd"/>
+      <w:r>
+        <w:rPr>
+          <w:rFonts w:ascii="Consolas" w:eastAsia="Times New Roman" w:hAnsi="Consolas" w:cs="Consolas"/>
+          <w:color w:val="000000"/>
+          <w:sz w:val="21"/>
+          <w:szCs w:val="21"/>
+          <w:lang w:val="en-US" w:eastAsia="ru-RU"/>
+        </w:rPr>
+        <w:t>cart.items</w:t>
+      </w:r>
+      <w:proofErr w:type="spellEnd"/>
+      <w:r>
+        <w:rPr>
+          <w:rFonts w:ascii="Consolas" w:eastAsia="Times New Roman" w:hAnsi="Consolas" w:cs="Consolas"/>
+          <w:color w:val="000000"/>
+          <w:sz w:val="21"/>
+          <w:szCs w:val="21"/>
+          <w:lang w:val="en-US" w:eastAsia="ru-RU"/>
+        </w:rPr>
+        <w:t>,</w:t>
+      </w:r>
+    </w:p>
+    <w:p>
+      <w:pPr>
+        <w:shd w:val="clear" w:color="auto" w:fill="FFFFFF"/>
+        <w:spacing w:after="0" w:line="285" w:lineRule="atLeast"/>
+        <w:rPr>
+          <w:rFonts w:ascii="Consolas" w:eastAsia="Times New Roman" w:hAnsi="Consolas" w:cs="Consolas"/>
+          <w:color w:val="000000"/>
+          <w:sz w:val="21"/>
+          <w:szCs w:val="21"/>
+          <w:lang w:val="en-US" w:eastAsia="ru-RU"/>
+        </w:rPr>
+      </w:pPr>
+      <w:proofErr w:type="spellStart"/>
+      <w:proofErr w:type="gramStart"/>
+      <w:r>
+        <w:rPr>
+          <w:rFonts w:ascii="Consolas" w:eastAsia="Times New Roman" w:hAnsi="Consolas" w:cs="Consolas"/>
+          <w:color w:val="000000"/>
+          <w:sz w:val="21"/>
+          <w:szCs w:val="21"/>
+          <w:lang w:val="en-US" w:eastAsia="ru-RU"/>
+        </w:rPr>
+        <w:t>pizzasInfo:</w:t>
+      </w:r>
+      <w:proofErr w:type="gramEnd"/>
+      <w:r>
+        <w:rPr>
+          <w:rFonts w:ascii="Consolas" w:eastAsia="Times New Roman" w:hAnsi="Consolas" w:cs="Consolas"/>
+          <w:color w:val="000000"/>
+          <w:sz w:val="21"/>
+          <w:szCs w:val="21"/>
+          <w:lang w:val="en-US" w:eastAsia="ru-RU"/>
+        </w:rPr>
+        <w:t>pizzas.pizzasInfo</w:t>
+      </w:r>
+      <w:proofErr w:type="spellEnd"/>
+    </w:p>
+    <w:p>
+      <w:pPr>
+        <w:shd w:val="clear" w:color="auto" w:fill="FFFFFF"/>
+        <w:spacing w:after="0" w:line="285" w:lineRule="atLeast"/>
+        <w:rPr>
+          <w:rFonts w:ascii="Consolas" w:eastAsia="Times New Roman" w:hAnsi="Consolas" w:cs="Consolas"/>
+          <w:color w:val="000000"/>
+          <w:sz w:val="21"/>
+          <w:szCs w:val="21"/>
           <w:lang w:eastAsia="ru-RU"/>
         </w:rPr>
       </w:pPr>
@@ -38381,16 +38930,6 @@
           <w:color w:val="000000"/>
           <w:sz w:val="21"/>
           <w:szCs w:val="21"/>
-          <w:lang w:val="en-US" w:eastAsia="ru-RU"/>
-        </w:rPr>
-        <w:t>  </w:t>
-      </w:r>
-      <w:r>
-        <w:rPr>
-          <w:rFonts w:ascii="Consolas" w:eastAsia="Times New Roman" w:hAnsi="Consolas" w:cs="Consolas"/>
-          <w:color w:val="000000"/>
-          <w:sz w:val="21"/>
-          <w:szCs w:val="21"/>
           <w:lang w:eastAsia="ru-RU"/>
         </w:rPr>
         <w:t>}</w:t>
@@ -38429,7 +38968,7 @@
           <w:szCs w:val="21"/>
           <w:lang w:eastAsia="ru-RU"/>
         </w:rPr>
-        <w:t>      }</w:t>
+        <w:t>}</w:t>
       </w:r>
     </w:p>
     <w:p>
@@ -38447,48 +38986,36 @@
     </w:p>
     <w:p>
       <w:pPr>
-        <w:shd w:val="clear" w:color="auto" w:fill="FFFFFF"/>
-        <w:spacing w:after="0" w:line="285" w:lineRule="atLeast"/>
-        <w:rPr>
-          <w:rFonts w:ascii="Consolas" w:eastAsia="Times New Roman" w:hAnsi="Consolas" w:cs="Consolas"/>
-          <w:color w:val="000000"/>
-          <w:sz w:val="21"/>
-          <w:szCs w:val="21"/>
-          <w:lang w:eastAsia="ru-RU"/>
-        </w:rPr>
-      </w:pPr>
-      <w:r>
-        <w:rPr>
-          <w:rFonts w:ascii="Consolas" w:eastAsia="Times New Roman" w:hAnsi="Consolas" w:cs="Consolas"/>
-          <w:color w:val="000000"/>
-          <w:sz w:val="21"/>
-          <w:szCs w:val="21"/>
-          <w:lang w:eastAsia="ru-RU"/>
-        </w:rPr>
-        <w:t>    }  </w:t>
-      </w:r>
-    </w:p>
-    <w:p>
-      <w:pPr>
-        <w:shd w:val="clear" w:color="auto" w:fill="FFFFFF"/>
-        <w:spacing w:after="0" w:line="285" w:lineRule="atLeast"/>
-        <w:rPr>
-          <w:rFonts w:ascii="Consolas" w:eastAsia="Times New Roman" w:hAnsi="Consolas" w:cs="Consolas"/>
-          <w:color w:val="000000"/>
-          <w:sz w:val="21"/>
-          <w:szCs w:val="21"/>
-          <w:lang w:eastAsia="ru-RU"/>
-        </w:rPr>
-      </w:pPr>
-      <w:r>
-        <w:rPr>
-          <w:rFonts w:ascii="Consolas" w:eastAsia="Times New Roman" w:hAnsi="Consolas" w:cs="Consolas"/>
-          <w:color w:val="000000"/>
-          <w:sz w:val="21"/>
-          <w:szCs w:val="21"/>
-          <w:lang w:eastAsia="ru-RU"/>
-        </w:rPr>
-        <w:t>    </w:t>
+        <w:rPr>
+          <w:sz w:val="44"/>
+          <w:szCs w:val="44"/>
+          <w:lang w:val="uk-UA"/>
+        </w:rPr>
+      </w:pPr>
+      <w:r>
+        <w:rPr>
+          <w:sz w:val="44"/>
+          <w:szCs w:val="44"/>
+        </w:rPr>
+        <w:t xml:space="preserve">Добавили </w:t>
+      </w:r>
+      <w:proofErr w:type="spellStart"/>
+      <w:r>
+        <w:rPr>
+          <w:sz w:val="44"/>
+          <w:szCs w:val="44"/>
+          <w:lang w:val="en-US"/>
+        </w:rPr>
+        <w:t>pizzasInfo</w:t>
+      </w:r>
+      <w:proofErr w:type="spellEnd"/>
+      <w:r>
+        <w:rPr>
+          <w:sz w:val="44"/>
+          <w:szCs w:val="44"/>
+          <w:lang w:val="uk-UA"/>
+        </w:rPr>
+        <w:t>.</w:t>
       </w:r>
     </w:p>
     <w:p>

</xml_diff>

<commit_message>
24.10.21 17.25 unfinished pizza
</commit_message>
<xml_diff>
--- a/docs/Pizza9.docx
+++ b/docs/Pizza9.docx
@@ -38818,7 +38818,6 @@
         <w:rPr>
           <w:sz w:val="44"/>
           <w:szCs w:val="44"/>
-          <w:lang w:val="en-US"/>
         </w:rPr>
         <w:t>15</w:t>
       </w:r>
@@ -38868,26 +38867,354 @@
         <w:rPr>
           <w:sz w:val="44"/>
           <w:szCs w:val="44"/>
-        </w:rPr>
-      </w:pPr>
-      <w:bookmarkStart w:id="0" w:name="_GoBack"/>
-      <w:bookmarkEnd w:id="0"/>
-    </w:p>
-    <w:p>
-      <w:pPr>
+          <w:lang w:val="uk-UA"/>
+        </w:rPr>
+      </w:pPr>
+      <w:r>
+        <w:rPr>
+          <w:sz w:val="44"/>
+          <w:szCs w:val="44"/>
+        </w:rPr>
+        <w:t>16.</w:t>
+      </w:r>
+      <w:r>
+        <w:rPr>
+          <w:sz w:val="44"/>
+          <w:szCs w:val="44"/>
+        </w:rPr>
+        <w:t xml:space="preserve">Добавил в </w:t>
+      </w:r>
+      <w:r>
         <w:rPr>
           <w:sz w:val="44"/>
           <w:szCs w:val="44"/>
           <w:lang w:val="en-US"/>
         </w:rPr>
-      </w:pPr>
-    </w:p>
-    <w:p>
-      <w:pPr>
+        <w:t>pizzas</w:t>
+      </w:r>
+      <w:r>
+        <w:rPr>
+          <w:sz w:val="44"/>
+          <w:szCs w:val="44"/>
+        </w:rPr>
+        <w:t xml:space="preserve"> </w:t>
+      </w:r>
+      <w:r>
+        <w:rPr>
+          <w:sz w:val="44"/>
+          <w:szCs w:val="44"/>
+        </w:rPr>
+        <w:t xml:space="preserve">показатель </w:t>
+      </w:r>
+      <w:proofErr w:type="spellStart"/>
+      <w:r>
         <w:rPr>
           <w:sz w:val="44"/>
           <w:szCs w:val="44"/>
           <w:lang w:val="en-US"/>
+        </w:rPr>
+        <w:t>pizzasCount</w:t>
+      </w:r>
+      <w:proofErr w:type="spellEnd"/>
+      <w:r>
+        <w:rPr>
+          <w:sz w:val="44"/>
+          <w:szCs w:val="44"/>
+        </w:rPr>
+        <w:t>.</w:t>
+      </w:r>
+      <w:r>
+        <w:rPr>
+          <w:sz w:val="44"/>
+          <w:szCs w:val="44"/>
+        </w:rPr>
+        <w:t>Проблема в том</w:t>
+      </w:r>
+      <w:proofErr w:type="gramStart"/>
+      <w:r>
+        <w:rPr>
+          <w:sz w:val="44"/>
+          <w:szCs w:val="44"/>
+        </w:rPr>
+        <w:t xml:space="preserve"> </w:t>
+      </w:r>
+      <w:r>
+        <w:rPr>
+          <w:sz w:val="44"/>
+          <w:szCs w:val="44"/>
+          <w:lang w:val="uk-UA"/>
+        </w:rPr>
+        <w:t>,</w:t>
+      </w:r>
+      <w:proofErr w:type="spellStart"/>
+      <w:proofErr w:type="gramEnd"/>
+      <w:r>
+        <w:rPr>
+          <w:sz w:val="44"/>
+          <w:szCs w:val="44"/>
+          <w:lang w:val="uk-UA"/>
+        </w:rPr>
+        <w:t>что</w:t>
+      </w:r>
+      <w:proofErr w:type="spellEnd"/>
+      <w:r>
+        <w:rPr>
+          <w:sz w:val="44"/>
+          <w:szCs w:val="44"/>
+          <w:lang w:val="uk-UA"/>
+        </w:rPr>
+        <w:t xml:space="preserve"> при </w:t>
+      </w:r>
+      <w:proofErr w:type="spellStart"/>
+      <w:r>
+        <w:rPr>
+          <w:sz w:val="44"/>
+          <w:szCs w:val="44"/>
+          <w:lang w:val="uk-UA"/>
+        </w:rPr>
+        <w:t>смене</w:t>
+      </w:r>
+      <w:proofErr w:type="spellEnd"/>
+      <w:r>
+        <w:rPr>
+          <w:sz w:val="44"/>
+          <w:szCs w:val="44"/>
+          <w:lang w:val="uk-UA"/>
+        </w:rPr>
+        <w:t xml:space="preserve"> </w:t>
+      </w:r>
+      <w:proofErr w:type="spellStart"/>
+      <w:r>
+        <w:rPr>
+          <w:sz w:val="44"/>
+          <w:szCs w:val="44"/>
+          <w:lang w:val="uk-UA"/>
+        </w:rPr>
+        <w:t>категории</w:t>
+      </w:r>
+      <w:proofErr w:type="spellEnd"/>
+      <w:r>
+        <w:rPr>
+          <w:sz w:val="44"/>
+          <w:szCs w:val="44"/>
+          <w:lang w:val="uk-UA"/>
+        </w:rPr>
+        <w:t xml:space="preserve"> и </w:t>
+      </w:r>
+      <w:proofErr w:type="spellStart"/>
+      <w:r>
+        <w:rPr>
+          <w:sz w:val="44"/>
+          <w:szCs w:val="44"/>
+          <w:lang w:val="uk-UA"/>
+        </w:rPr>
+        <w:t>возврате</w:t>
+      </w:r>
+      <w:proofErr w:type="spellEnd"/>
+      <w:r>
+        <w:rPr>
+          <w:sz w:val="44"/>
+          <w:szCs w:val="44"/>
+          <w:lang w:val="uk-UA"/>
+        </w:rPr>
+        <w:t xml:space="preserve"> к ней </w:t>
+      </w:r>
+      <w:proofErr w:type="spellStart"/>
+      <w:r>
+        <w:rPr>
+          <w:sz w:val="44"/>
+          <w:szCs w:val="44"/>
+          <w:lang w:val="uk-UA"/>
+        </w:rPr>
+        <w:t>пиццы</w:t>
+      </w:r>
+      <w:proofErr w:type="spellEnd"/>
+      <w:r>
+        <w:rPr>
+          <w:sz w:val="44"/>
+          <w:szCs w:val="44"/>
+          <w:lang w:val="uk-UA"/>
+        </w:rPr>
+        <w:t xml:space="preserve"> </w:t>
+      </w:r>
+      <w:proofErr w:type="spellStart"/>
+      <w:r>
+        <w:rPr>
+          <w:sz w:val="44"/>
+          <w:szCs w:val="44"/>
+          <w:lang w:val="uk-UA"/>
+        </w:rPr>
+        <w:t>перезаписываются</w:t>
+      </w:r>
+      <w:proofErr w:type="spellEnd"/>
+      <w:r>
+        <w:rPr>
+          <w:sz w:val="44"/>
+          <w:szCs w:val="44"/>
+          <w:lang w:val="uk-UA"/>
+        </w:rPr>
+        <w:t xml:space="preserve"> </w:t>
+      </w:r>
+      <w:proofErr w:type="spellStart"/>
+      <w:r>
+        <w:rPr>
+          <w:sz w:val="44"/>
+          <w:szCs w:val="44"/>
+          <w:lang w:val="uk-UA"/>
+        </w:rPr>
+        <w:t>вместе</w:t>
+      </w:r>
+      <w:proofErr w:type="spellEnd"/>
+      <w:r>
+        <w:rPr>
+          <w:sz w:val="44"/>
+          <w:szCs w:val="44"/>
+          <w:lang w:val="uk-UA"/>
+        </w:rPr>
+        <w:t xml:space="preserve"> с  </w:t>
+      </w:r>
+      <w:proofErr w:type="spellStart"/>
+      <w:r>
+        <w:rPr>
+          <w:sz w:val="44"/>
+          <w:szCs w:val="44"/>
+          <w:lang w:val="uk-UA"/>
+        </w:rPr>
+        <w:t>этим</w:t>
+      </w:r>
+      <w:proofErr w:type="spellEnd"/>
+      <w:r>
+        <w:rPr>
+          <w:sz w:val="44"/>
+          <w:szCs w:val="44"/>
+          <w:lang w:val="uk-UA"/>
+        </w:rPr>
+        <w:t xml:space="preserve"> </w:t>
+      </w:r>
+      <w:proofErr w:type="spellStart"/>
+      <w:r>
+        <w:rPr>
+          <w:sz w:val="44"/>
+          <w:szCs w:val="44"/>
+          <w:lang w:val="uk-UA"/>
+        </w:rPr>
+        <w:t>показателем</w:t>
+      </w:r>
+      <w:proofErr w:type="spellEnd"/>
+      <w:r>
+        <w:rPr>
+          <w:sz w:val="44"/>
+          <w:szCs w:val="44"/>
+          <w:lang w:val="uk-UA"/>
+        </w:rPr>
+        <w:t>.</w:t>
+      </w:r>
+    </w:p>
+    <w:p>
+      <w:pPr>
+        <w:rPr>
+          <w:sz w:val="44"/>
+          <w:szCs w:val="44"/>
+          <w:lang w:val="uk-UA"/>
+        </w:rPr>
+      </w:pPr>
+      <w:proofErr w:type="spellStart"/>
+      <w:r>
+        <w:rPr>
+          <w:sz w:val="44"/>
+          <w:szCs w:val="44"/>
+          <w:lang w:val="uk-UA"/>
+        </w:rPr>
+        <w:lastRenderedPageBreak/>
+        <w:t>Пока</w:t>
+      </w:r>
+      <w:proofErr w:type="spellEnd"/>
+      <w:r>
+        <w:rPr>
+          <w:sz w:val="44"/>
+          <w:szCs w:val="44"/>
+          <w:lang w:val="uk-UA"/>
+        </w:rPr>
+        <w:t xml:space="preserve"> </w:t>
+      </w:r>
+      <w:proofErr w:type="spellStart"/>
+      <w:r>
+        <w:rPr>
+          <w:sz w:val="44"/>
+          <w:szCs w:val="44"/>
+          <w:lang w:val="uk-UA"/>
+        </w:rPr>
+        <w:t>что</w:t>
+      </w:r>
+      <w:proofErr w:type="spellEnd"/>
+      <w:r>
+        <w:rPr>
+          <w:sz w:val="44"/>
+          <w:szCs w:val="44"/>
+          <w:lang w:val="uk-UA"/>
+        </w:rPr>
+        <w:t xml:space="preserve"> </w:t>
+      </w:r>
+      <w:proofErr w:type="spellStart"/>
+      <w:r>
+        <w:rPr>
+          <w:sz w:val="44"/>
+          <w:szCs w:val="44"/>
+          <w:lang w:val="uk-UA"/>
+        </w:rPr>
+        <w:t>иду</w:t>
+      </w:r>
+      <w:proofErr w:type="spellEnd"/>
+      <w:r>
+        <w:rPr>
+          <w:sz w:val="44"/>
+          <w:szCs w:val="44"/>
+          <w:lang w:val="uk-UA"/>
+        </w:rPr>
+        <w:t xml:space="preserve"> на </w:t>
+      </w:r>
+      <w:proofErr w:type="spellStart"/>
+      <w:r>
+        <w:rPr>
+          <w:sz w:val="44"/>
+          <w:szCs w:val="44"/>
+          <w:lang w:val="uk-UA"/>
+        </w:rPr>
+        <w:t>следующий</w:t>
+      </w:r>
+      <w:proofErr w:type="spellEnd"/>
+      <w:r>
+        <w:rPr>
+          <w:sz w:val="44"/>
+          <w:szCs w:val="44"/>
+          <w:lang w:val="uk-UA"/>
+        </w:rPr>
+        <w:t xml:space="preserve"> проэкт.</w:t>
+      </w:r>
+      <w:bookmarkStart w:id="0" w:name="_GoBack"/>
+      <w:bookmarkEnd w:id="0"/>
+    </w:p>
+    <w:p>
+      <w:pPr>
+        <w:rPr>
+          <w:sz w:val="44"/>
+          <w:szCs w:val="44"/>
+        </w:rPr>
+      </w:pPr>
+    </w:p>
+    <w:p>
+      <w:pPr>
+        <w:rPr>
+          <w:sz w:val="44"/>
+          <w:szCs w:val="44"/>
+        </w:rPr>
+      </w:pPr>
+    </w:p>
+    <w:p>
+      <w:pPr>
+        <w:rPr>
+          <w:sz w:val="44"/>
+          <w:szCs w:val="44"/>
         </w:rPr>
       </w:pPr>
     </w:p>

</xml_diff>

<commit_message>
26.10.21 23.18 pizza9 refactoring
</commit_message>
<xml_diff>
--- a/docs/Pizza9.docx
+++ b/docs/Pizza9.docx
@@ -39115,10 +39115,8 @@
         <w:rPr>
           <w:sz w:val="44"/>
           <w:szCs w:val="44"/>
-          <w:lang w:val="uk-UA"/>
-        </w:rPr>
-      </w:pPr>
-      <w:proofErr w:type="spellStart"/>
+        </w:rPr>
+      </w:pPr>
       <w:r>
         <w:rPr>
           <w:sz w:val="44"/>
@@ -39126,73 +39124,83 @@
           <w:lang w:val="uk-UA"/>
         </w:rPr>
         <w:lastRenderedPageBreak/>
-        <w:t>Пока</w:t>
-      </w:r>
-      <w:proofErr w:type="spellEnd"/>
+        <w:t>17.</w:t>
+      </w:r>
       <w:r>
         <w:rPr>
           <w:sz w:val="44"/>
           <w:szCs w:val="44"/>
-          <w:lang w:val="uk-UA"/>
-        </w:rPr>
-        <w:t xml:space="preserve"> </w:t>
-      </w:r>
-      <w:proofErr w:type="spellStart"/>
+        </w:rPr>
+        <w:t xml:space="preserve">Создаем АК </w:t>
+      </w:r>
       <w:r>
         <w:rPr>
           <w:sz w:val="44"/>
           <w:szCs w:val="44"/>
-          <w:lang w:val="uk-UA"/>
-        </w:rPr>
-        <w:t>что</w:t>
-      </w:r>
-      <w:proofErr w:type="spellEnd"/>
+        </w:rPr>
+        <w:t xml:space="preserve">и добавляем условие </w:t>
+      </w:r>
+      <w:bookmarkStart w:id="0" w:name="_GoBack"/>
+      <w:bookmarkEnd w:id="0"/>
       <w:r>
         <w:rPr>
           <w:sz w:val="44"/>
           <w:szCs w:val="44"/>
-          <w:lang w:val="uk-UA"/>
-        </w:rPr>
-        <w:t xml:space="preserve"> </w:t>
-      </w:r>
-      <w:proofErr w:type="spellStart"/>
+        </w:rPr>
+        <w:t xml:space="preserve">в </w:t>
+      </w:r>
       <w:r>
         <w:rPr>
           <w:sz w:val="44"/>
           <w:szCs w:val="44"/>
-          <w:lang w:val="uk-UA"/>
-        </w:rPr>
-        <w:t>иду</w:t>
-      </w:r>
-      <w:proofErr w:type="spellEnd"/>
+          <w:lang w:val="en-US"/>
+        </w:rPr>
+        <w:t>pizzas</w:t>
+      </w:r>
       <w:r>
         <w:rPr>
           <w:sz w:val="44"/>
           <w:szCs w:val="44"/>
-          <w:lang w:val="uk-UA"/>
-        </w:rPr>
-        <w:t xml:space="preserve"> на </w:t>
-      </w:r>
-      <w:proofErr w:type="spellStart"/>
+        </w:rPr>
+        <w:t>_</w:t>
+      </w:r>
       <w:r>
         <w:rPr>
           <w:sz w:val="44"/>
           <w:szCs w:val="44"/>
-          <w:lang w:val="uk-UA"/>
-        </w:rPr>
-        <w:t>следующий</w:t>
-      </w:r>
-      <w:proofErr w:type="spellEnd"/>
+          <w:lang w:val="en-US"/>
+        </w:rPr>
+        <w:t>Reducer</w:t>
+      </w:r>
       <w:r>
         <w:rPr>
           <w:sz w:val="44"/>
           <w:szCs w:val="44"/>
-          <w:lang w:val="uk-UA"/>
-        </w:rPr>
-        <w:t xml:space="preserve"> проэкт.</w:t>
-      </w:r>
-      <w:bookmarkStart w:id="0" w:name="_GoBack"/>
-      <w:bookmarkEnd w:id="0"/>
+        </w:rPr>
+        <w:t xml:space="preserve">,который будет принимать </w:t>
+      </w:r>
+      <w:r>
+        <w:rPr>
+          <w:sz w:val="44"/>
+          <w:szCs w:val="44"/>
+          <w:lang w:val="en-US"/>
+        </w:rPr>
+        <w:t>id</w:t>
+      </w:r>
+      <w:r>
+        <w:rPr>
+          <w:sz w:val="44"/>
+          <w:szCs w:val="44"/>
+        </w:rPr>
+        <w:t xml:space="preserve"> </w:t>
+      </w:r>
+      <w:r>
+        <w:rPr>
+          <w:sz w:val="44"/>
+          <w:szCs w:val="44"/>
+        </w:rPr>
+        <w:t>пиццы.</w:t>
+      </w:r>
     </w:p>
     <w:p>
       <w:pPr>

</xml_diff>

<commit_message>
27.10.21 23.14 p9 refactoring
</commit_message>
<xml_diff>
--- a/docs/Pizza9.docx
+++ b/docs/Pizza9.docx
@@ -39140,8 +39140,6 @@
         </w:rPr>
         <w:t xml:space="preserve">и добавляем условие </w:t>
       </w:r>
-      <w:bookmarkStart w:id="0" w:name="_GoBack"/>
-      <w:bookmarkEnd w:id="0"/>
       <w:r>
         <w:rPr>
           <w:sz w:val="44"/>
@@ -39201,6 +39199,2535 @@
         </w:rPr>
         <w:t>пиццы.</w:t>
       </w:r>
+    </w:p>
+    <w:p>
+      <w:pPr>
+        <w:shd w:val="clear" w:color="auto" w:fill="FFFFFF"/>
+        <w:spacing w:line="285" w:lineRule="atLeast"/>
+        <w:rPr>
+          <w:rFonts w:ascii="Consolas" w:eastAsia="Times New Roman" w:hAnsi="Consolas" w:cs="Consolas"/>
+          <w:color w:val="000000"/>
+          <w:sz w:val="21"/>
+          <w:szCs w:val="21"/>
+          <w:lang w:eastAsia="ru-RU"/>
+        </w:rPr>
+      </w:pPr>
+      <w:r>
+        <w:rPr>
+          <w:sz w:val="44"/>
+          <w:szCs w:val="44"/>
+        </w:rPr>
+        <w:t>18.</w:t>
+      </w:r>
+      <w:r>
+        <w:rPr>
+          <w:sz w:val="44"/>
+          <w:szCs w:val="44"/>
+        </w:rPr>
+        <w:t>Создаем АК для очистки корзины.</w:t>
+      </w:r>
+      <w:r>
+        <w:rPr>
+          <w:rFonts w:ascii="Consolas" w:eastAsia="Times New Roman" w:hAnsi="Consolas" w:cs="Consolas"/>
+          <w:color w:val="000000"/>
+          <w:sz w:val="21"/>
+          <w:szCs w:val="21"/>
+          <w:lang w:eastAsia="ru-RU"/>
+        </w:rPr>
+        <w:t xml:space="preserve"> </w:t>
+      </w:r>
+      <w:r>
+        <w:rPr>
+          <w:rFonts w:ascii="Consolas" w:eastAsia="Times New Roman" w:hAnsi="Consolas" w:cs="Consolas"/>
+          <w:color w:val="000000"/>
+          <w:sz w:val="32"/>
+          <w:szCs w:val="32"/>
+          <w:lang w:eastAsia="ru-RU"/>
+        </w:rPr>
+        <w:t xml:space="preserve">  </w:t>
+      </w:r>
+      <w:r>
+        <w:rPr>
+          <w:rFonts w:ascii="Consolas" w:eastAsia="Times New Roman" w:hAnsi="Consolas" w:cs="Consolas"/>
+          <w:color w:val="000000"/>
+          <w:sz w:val="44"/>
+          <w:szCs w:val="44"/>
+          <w:lang w:eastAsia="ru-RU"/>
+        </w:rPr>
+        <w:t>Назовем его</w:t>
+      </w:r>
+      <w:r>
+        <w:rPr>
+          <w:rFonts w:ascii="Consolas" w:eastAsia="Times New Roman" w:hAnsi="Consolas" w:cs="Consolas"/>
+          <w:color w:val="000000"/>
+          <w:sz w:val="32"/>
+          <w:szCs w:val="32"/>
+          <w:lang w:eastAsia="ru-RU"/>
+        </w:rPr>
+        <w:t xml:space="preserve"> </w:t>
+      </w:r>
+      <w:proofErr w:type="spellStart"/>
+      <w:r>
+        <w:rPr>
+          <w:rFonts w:ascii="Consolas" w:eastAsia="Times New Roman" w:hAnsi="Consolas" w:cs="Consolas"/>
+          <w:color w:val="000000"/>
+          <w:sz w:val="21"/>
+          <w:szCs w:val="21"/>
+          <w:lang w:eastAsia="ru-RU"/>
+        </w:rPr>
+        <w:t>deletePizzasCartActionCreator</w:t>
+      </w:r>
+      <w:proofErr w:type="spellEnd"/>
+      <w:r>
+        <w:rPr>
+          <w:rFonts w:ascii="Consolas" w:eastAsia="Times New Roman" w:hAnsi="Consolas" w:cs="Consolas"/>
+          <w:color w:val="000000"/>
+          <w:sz w:val="21"/>
+          <w:szCs w:val="21"/>
+          <w:lang w:eastAsia="ru-RU"/>
+        </w:rPr>
+        <w:t>.</w:t>
+      </w:r>
+    </w:p>
+    <w:p>
+      <w:pPr>
+        <w:shd w:val="clear" w:color="auto" w:fill="FFFFFF"/>
+        <w:spacing w:line="285" w:lineRule="atLeast"/>
+        <w:rPr>
+          <w:rFonts w:ascii="Consolas" w:eastAsia="Times New Roman" w:hAnsi="Consolas" w:cs="Consolas"/>
+          <w:color w:val="000000"/>
+          <w:sz w:val="44"/>
+          <w:szCs w:val="44"/>
+          <w:lang w:eastAsia="ru-RU"/>
+        </w:rPr>
+      </w:pPr>
+      <w:r>
+        <w:rPr>
+          <w:rFonts w:ascii="Consolas" w:eastAsia="Times New Roman" w:hAnsi="Consolas" w:cs="Consolas"/>
+          <w:color w:val="000000"/>
+          <w:sz w:val="44"/>
+          <w:szCs w:val="44"/>
+          <w:lang w:eastAsia="ru-RU"/>
+        </w:rPr>
+        <w:t>19.</w:t>
+      </w:r>
+      <w:r>
+        <w:rPr>
+          <w:rFonts w:ascii="Consolas" w:eastAsia="Times New Roman" w:hAnsi="Consolas" w:cs="Consolas"/>
+          <w:color w:val="000000"/>
+          <w:sz w:val="44"/>
+          <w:szCs w:val="44"/>
+          <w:lang w:eastAsia="ru-RU"/>
+        </w:rPr>
+        <w:t xml:space="preserve">Создал три АК и три условия для очистки корзины </w:t>
+      </w:r>
+      <w:proofErr w:type="gramStart"/>
+      <w:r>
+        <w:rPr>
+          <w:rFonts w:ascii="Consolas" w:eastAsia="Times New Roman" w:hAnsi="Consolas" w:cs="Consolas"/>
+          <w:color w:val="000000"/>
+          <w:sz w:val="44"/>
+          <w:szCs w:val="44"/>
+          <w:lang w:eastAsia="ru-RU"/>
+        </w:rPr>
+        <w:t>в</w:t>
+      </w:r>
+      <w:proofErr w:type="gramEnd"/>
+      <w:r>
+        <w:rPr>
+          <w:rFonts w:ascii="Consolas" w:eastAsia="Times New Roman" w:hAnsi="Consolas" w:cs="Consolas"/>
+          <w:color w:val="000000"/>
+          <w:sz w:val="44"/>
+          <w:szCs w:val="44"/>
+          <w:lang w:eastAsia="ru-RU"/>
+        </w:rPr>
+        <w:t xml:space="preserve"> разных </w:t>
+      </w:r>
+      <w:proofErr w:type="spellStart"/>
+      <w:r>
+        <w:rPr>
+          <w:rFonts w:ascii="Consolas" w:eastAsia="Times New Roman" w:hAnsi="Consolas" w:cs="Consolas"/>
+          <w:color w:val="000000"/>
+          <w:sz w:val="44"/>
+          <w:szCs w:val="44"/>
+          <w:lang w:eastAsia="ru-RU"/>
+        </w:rPr>
+        <w:t>редюсерах</w:t>
+      </w:r>
+      <w:proofErr w:type="spellEnd"/>
+      <w:r>
+        <w:rPr>
+          <w:rFonts w:ascii="Consolas" w:eastAsia="Times New Roman" w:hAnsi="Consolas" w:cs="Consolas"/>
+          <w:color w:val="000000"/>
+          <w:sz w:val="44"/>
+          <w:szCs w:val="44"/>
+          <w:lang w:eastAsia="ru-RU"/>
+        </w:rPr>
+        <w:t>.</w:t>
+      </w:r>
+    </w:p>
+    <w:p>
+      <w:pPr>
+        <w:shd w:val="clear" w:color="auto" w:fill="FFFFFF"/>
+        <w:spacing w:line="285" w:lineRule="atLeast"/>
+        <w:rPr>
+          <w:rFonts w:ascii="Consolas" w:eastAsia="Times New Roman" w:hAnsi="Consolas" w:cs="Consolas"/>
+          <w:color w:val="000000"/>
+          <w:sz w:val="44"/>
+          <w:szCs w:val="44"/>
+          <w:lang w:eastAsia="ru-RU"/>
+        </w:rPr>
+      </w:pPr>
+    </w:p>
+    <w:p>
+      <w:pPr>
+        <w:shd w:val="clear" w:color="auto" w:fill="FFFFFF"/>
+        <w:spacing w:after="0" w:line="285" w:lineRule="atLeast"/>
+        <w:rPr>
+          <w:rFonts w:ascii="Consolas" w:eastAsia="Times New Roman" w:hAnsi="Consolas" w:cs="Consolas"/>
+          <w:color w:val="000000"/>
+          <w:sz w:val="21"/>
+          <w:szCs w:val="21"/>
+          <w:lang w:val="en-US" w:eastAsia="ru-RU"/>
+        </w:rPr>
+      </w:pPr>
+      <w:proofErr w:type="gramStart"/>
+      <w:r>
+        <w:rPr>
+          <w:rFonts w:ascii="Consolas" w:eastAsia="Times New Roman" w:hAnsi="Consolas" w:cs="Consolas"/>
+          <w:color w:val="0000FF"/>
+          <w:sz w:val="21"/>
+          <w:szCs w:val="21"/>
+          <w:lang w:val="en-US" w:eastAsia="ru-RU"/>
+        </w:rPr>
+        <w:t>export</w:t>
+      </w:r>
+      <w:proofErr w:type="gramEnd"/>
+      <w:r>
+        <w:rPr>
+          <w:rFonts w:ascii="Consolas" w:eastAsia="Times New Roman" w:hAnsi="Consolas" w:cs="Consolas"/>
+          <w:color w:val="000000"/>
+          <w:sz w:val="21"/>
+          <w:szCs w:val="21"/>
+          <w:lang w:val="en-US" w:eastAsia="ru-RU"/>
+        </w:rPr>
+        <w:t xml:space="preserve"> </w:t>
+      </w:r>
+      <w:proofErr w:type="spellStart"/>
+      <w:r>
+        <w:rPr>
+          <w:rFonts w:ascii="Consolas" w:eastAsia="Times New Roman" w:hAnsi="Consolas" w:cs="Consolas"/>
+          <w:color w:val="0000FF"/>
+          <w:sz w:val="21"/>
+          <w:szCs w:val="21"/>
+          <w:lang w:val="en-US" w:eastAsia="ru-RU"/>
+        </w:rPr>
+        <w:t>const</w:t>
+      </w:r>
+      <w:proofErr w:type="spellEnd"/>
+      <w:r>
+        <w:rPr>
+          <w:rFonts w:ascii="Consolas" w:eastAsia="Times New Roman" w:hAnsi="Consolas" w:cs="Consolas"/>
+          <w:color w:val="000000"/>
+          <w:sz w:val="21"/>
+          <w:szCs w:val="21"/>
+          <w:lang w:val="en-US" w:eastAsia="ru-RU"/>
+        </w:rPr>
+        <w:t xml:space="preserve"> </w:t>
+      </w:r>
+      <w:proofErr w:type="spellStart"/>
+      <w:r>
+        <w:rPr>
+          <w:rFonts w:ascii="Consolas" w:eastAsia="Times New Roman" w:hAnsi="Consolas" w:cs="Consolas"/>
+          <w:color w:val="000000"/>
+          <w:sz w:val="21"/>
+          <w:szCs w:val="21"/>
+          <w:lang w:val="en-US" w:eastAsia="ru-RU"/>
+        </w:rPr>
+        <w:t>deletePizzasCartActionCreator</w:t>
+      </w:r>
+      <w:proofErr w:type="spellEnd"/>
+      <w:r>
+        <w:rPr>
+          <w:rFonts w:ascii="Consolas" w:eastAsia="Times New Roman" w:hAnsi="Consolas" w:cs="Consolas"/>
+          <w:color w:val="000000"/>
+          <w:sz w:val="21"/>
+          <w:szCs w:val="21"/>
+          <w:lang w:val="en-US" w:eastAsia="ru-RU"/>
+        </w:rPr>
+        <w:t>=()</w:t>
+      </w:r>
+      <w:r>
+        <w:rPr>
+          <w:rFonts w:ascii="Consolas" w:eastAsia="Times New Roman" w:hAnsi="Consolas" w:cs="Consolas"/>
+          <w:color w:val="0000FF"/>
+          <w:sz w:val="21"/>
+          <w:szCs w:val="21"/>
+          <w:lang w:val="en-US" w:eastAsia="ru-RU"/>
+        </w:rPr>
+        <w:t>=&gt;</w:t>
+      </w:r>
+      <w:r>
+        <w:rPr>
+          <w:rFonts w:ascii="Consolas" w:eastAsia="Times New Roman" w:hAnsi="Consolas" w:cs="Consolas"/>
+          <w:color w:val="000000"/>
+          <w:sz w:val="21"/>
+          <w:szCs w:val="21"/>
+          <w:lang w:val="en-US" w:eastAsia="ru-RU"/>
+        </w:rPr>
+        <w:t>{</w:t>
+      </w:r>
+    </w:p>
+    <w:p>
+      <w:pPr>
+        <w:shd w:val="clear" w:color="auto" w:fill="FFFFFF"/>
+        <w:spacing w:after="0" w:line="285" w:lineRule="atLeast"/>
+        <w:rPr>
+          <w:rFonts w:ascii="Consolas" w:eastAsia="Times New Roman" w:hAnsi="Consolas" w:cs="Consolas"/>
+          <w:color w:val="000000"/>
+          <w:sz w:val="21"/>
+          <w:szCs w:val="21"/>
+          <w:lang w:val="en-US" w:eastAsia="ru-RU"/>
+        </w:rPr>
+      </w:pPr>
+    </w:p>
+    <w:p>
+      <w:pPr>
+        <w:shd w:val="clear" w:color="auto" w:fill="FFFFFF"/>
+        <w:spacing w:after="0" w:line="285" w:lineRule="atLeast"/>
+        <w:rPr>
+          <w:rFonts w:ascii="Consolas" w:eastAsia="Times New Roman" w:hAnsi="Consolas" w:cs="Consolas"/>
+          <w:color w:val="000000"/>
+          <w:sz w:val="21"/>
+          <w:szCs w:val="21"/>
+          <w:lang w:val="en-US" w:eastAsia="ru-RU"/>
+        </w:rPr>
+      </w:pPr>
+      <w:r>
+        <w:rPr>
+          <w:rFonts w:ascii="Consolas" w:eastAsia="Times New Roman" w:hAnsi="Consolas" w:cs="Consolas"/>
+          <w:color w:val="000000"/>
+          <w:sz w:val="21"/>
+          <w:szCs w:val="21"/>
+          <w:lang w:val="en-US" w:eastAsia="ru-RU"/>
+        </w:rPr>
+        <w:t xml:space="preserve">  </w:t>
+      </w:r>
+      <w:proofErr w:type="gramStart"/>
+      <w:r>
+        <w:rPr>
+          <w:rFonts w:ascii="Consolas" w:eastAsia="Times New Roman" w:hAnsi="Consolas" w:cs="Consolas"/>
+          <w:color w:val="0000FF"/>
+          <w:sz w:val="21"/>
+          <w:szCs w:val="21"/>
+          <w:lang w:val="en-US" w:eastAsia="ru-RU"/>
+        </w:rPr>
+        <w:t>return</w:t>
+      </w:r>
+      <w:proofErr w:type="gramEnd"/>
+      <w:r>
+        <w:rPr>
+          <w:rFonts w:ascii="Consolas" w:eastAsia="Times New Roman" w:hAnsi="Consolas" w:cs="Consolas"/>
+          <w:color w:val="000000"/>
+          <w:sz w:val="21"/>
+          <w:szCs w:val="21"/>
+          <w:lang w:val="en-US" w:eastAsia="ru-RU"/>
+        </w:rPr>
+        <w:t xml:space="preserve"> {</w:t>
+      </w:r>
+    </w:p>
+    <w:p>
+      <w:pPr>
+        <w:shd w:val="clear" w:color="auto" w:fill="FFFFFF"/>
+        <w:spacing w:after="0" w:line="285" w:lineRule="atLeast"/>
+        <w:rPr>
+          <w:rFonts w:ascii="Consolas" w:eastAsia="Times New Roman" w:hAnsi="Consolas" w:cs="Consolas"/>
+          <w:color w:val="000000"/>
+          <w:sz w:val="21"/>
+          <w:szCs w:val="21"/>
+          <w:lang w:val="en-US" w:eastAsia="ru-RU"/>
+        </w:rPr>
+      </w:pPr>
+      <w:r>
+        <w:rPr>
+          <w:rFonts w:ascii="Consolas" w:eastAsia="Times New Roman" w:hAnsi="Consolas" w:cs="Consolas"/>
+          <w:color w:val="000000"/>
+          <w:sz w:val="21"/>
+          <w:szCs w:val="21"/>
+          <w:lang w:val="en-US" w:eastAsia="ru-RU"/>
+        </w:rPr>
+        <w:t xml:space="preserve">  </w:t>
+      </w:r>
+    </w:p>
+    <w:p>
+      <w:pPr>
+        <w:shd w:val="clear" w:color="auto" w:fill="FFFFFF"/>
+        <w:spacing w:after="0" w:line="285" w:lineRule="atLeast"/>
+        <w:rPr>
+          <w:rFonts w:ascii="Consolas" w:eastAsia="Times New Roman" w:hAnsi="Consolas" w:cs="Consolas"/>
+          <w:color w:val="000000"/>
+          <w:sz w:val="21"/>
+          <w:szCs w:val="21"/>
+          <w:lang w:val="en-US" w:eastAsia="ru-RU"/>
+        </w:rPr>
+      </w:pPr>
+      <w:r>
+        <w:rPr>
+          <w:rFonts w:ascii="Consolas" w:eastAsia="Times New Roman" w:hAnsi="Consolas" w:cs="Consolas"/>
+          <w:color w:val="000000"/>
+          <w:sz w:val="21"/>
+          <w:szCs w:val="21"/>
+          <w:lang w:val="en-US" w:eastAsia="ru-RU"/>
+        </w:rPr>
+        <w:t xml:space="preserve">  </w:t>
+      </w:r>
+      <w:proofErr w:type="spellStart"/>
+      <w:proofErr w:type="gramStart"/>
+      <w:r>
+        <w:rPr>
+          <w:rFonts w:ascii="Consolas" w:eastAsia="Times New Roman" w:hAnsi="Consolas" w:cs="Consolas"/>
+          <w:color w:val="000000"/>
+          <w:sz w:val="21"/>
+          <w:szCs w:val="21"/>
+          <w:lang w:val="en-US" w:eastAsia="ru-RU"/>
+        </w:rPr>
+        <w:t>type</w:t>
+      </w:r>
+      <w:proofErr w:type="gramEnd"/>
+      <w:r>
+        <w:rPr>
+          <w:rFonts w:ascii="Consolas" w:eastAsia="Times New Roman" w:hAnsi="Consolas" w:cs="Consolas"/>
+          <w:color w:val="000000"/>
+          <w:sz w:val="21"/>
+          <w:szCs w:val="21"/>
+          <w:lang w:val="en-US" w:eastAsia="ru-RU"/>
+        </w:rPr>
+        <w:t>:</w:t>
+      </w:r>
+      <w:r>
+        <w:rPr>
+          <w:rFonts w:ascii="Consolas" w:eastAsia="Times New Roman" w:hAnsi="Consolas" w:cs="Consolas"/>
+          <w:color w:val="A31515"/>
+          <w:sz w:val="21"/>
+          <w:szCs w:val="21"/>
+          <w:lang w:val="en-US" w:eastAsia="ru-RU"/>
+        </w:rPr>
+        <w:t>"DELETE_PIZZAS_CART</w:t>
+      </w:r>
+      <w:proofErr w:type="spellEnd"/>
+      <w:r>
+        <w:rPr>
+          <w:rFonts w:ascii="Consolas" w:eastAsia="Times New Roman" w:hAnsi="Consolas" w:cs="Consolas"/>
+          <w:color w:val="A31515"/>
+          <w:sz w:val="21"/>
+          <w:szCs w:val="21"/>
+          <w:lang w:val="en-US" w:eastAsia="ru-RU"/>
+        </w:rPr>
+        <w:t>"</w:t>
+      </w:r>
+      <w:r>
+        <w:rPr>
+          <w:rFonts w:ascii="Consolas" w:eastAsia="Times New Roman" w:hAnsi="Consolas" w:cs="Consolas"/>
+          <w:color w:val="000000"/>
+          <w:sz w:val="21"/>
+          <w:szCs w:val="21"/>
+          <w:lang w:val="en-US" w:eastAsia="ru-RU"/>
+        </w:rPr>
+        <w:t>,</w:t>
+      </w:r>
+    </w:p>
+    <w:p>
+      <w:pPr>
+        <w:shd w:val="clear" w:color="auto" w:fill="FFFFFF"/>
+        <w:spacing w:after="0" w:line="285" w:lineRule="atLeast"/>
+        <w:rPr>
+          <w:rFonts w:ascii="Consolas" w:eastAsia="Times New Roman" w:hAnsi="Consolas" w:cs="Consolas"/>
+          <w:color w:val="000000"/>
+          <w:sz w:val="21"/>
+          <w:szCs w:val="21"/>
+          <w:lang w:val="en-US" w:eastAsia="ru-RU"/>
+        </w:rPr>
+      </w:pPr>
+      <w:r>
+        <w:rPr>
+          <w:rFonts w:ascii="Consolas" w:eastAsia="Times New Roman" w:hAnsi="Consolas" w:cs="Consolas"/>
+          <w:color w:val="000000"/>
+          <w:sz w:val="21"/>
+          <w:szCs w:val="21"/>
+          <w:lang w:val="en-US" w:eastAsia="ru-RU"/>
+        </w:rPr>
+        <w:t xml:space="preserve">  </w:t>
+      </w:r>
+    </w:p>
+    <w:p>
+      <w:pPr>
+        <w:shd w:val="clear" w:color="auto" w:fill="FFFFFF"/>
+        <w:spacing w:after="0" w:line="285" w:lineRule="atLeast"/>
+        <w:rPr>
+          <w:rFonts w:ascii="Consolas" w:eastAsia="Times New Roman" w:hAnsi="Consolas" w:cs="Consolas"/>
+          <w:color w:val="000000"/>
+          <w:sz w:val="21"/>
+          <w:szCs w:val="21"/>
+          <w:lang w:val="en-US" w:eastAsia="ru-RU"/>
+        </w:rPr>
+      </w:pPr>
+      <w:r>
+        <w:rPr>
+          <w:rFonts w:ascii="Consolas" w:eastAsia="Times New Roman" w:hAnsi="Consolas" w:cs="Consolas"/>
+          <w:color w:val="000000"/>
+          <w:sz w:val="21"/>
+          <w:szCs w:val="21"/>
+          <w:lang w:val="en-US" w:eastAsia="ru-RU"/>
+        </w:rPr>
+        <w:t>  }</w:t>
+      </w:r>
+    </w:p>
+    <w:p>
+      <w:pPr>
+        <w:shd w:val="clear" w:color="auto" w:fill="FFFFFF"/>
+        <w:spacing w:after="0" w:line="285" w:lineRule="atLeast"/>
+        <w:rPr>
+          <w:rFonts w:ascii="Consolas" w:eastAsia="Times New Roman" w:hAnsi="Consolas" w:cs="Consolas"/>
+          <w:color w:val="000000"/>
+          <w:sz w:val="21"/>
+          <w:szCs w:val="21"/>
+          <w:lang w:val="en-US" w:eastAsia="ru-RU"/>
+        </w:rPr>
+      </w:pPr>
+      <w:r>
+        <w:rPr>
+          <w:rFonts w:ascii="Consolas" w:eastAsia="Times New Roman" w:hAnsi="Consolas" w:cs="Consolas"/>
+          <w:color w:val="000000"/>
+          <w:sz w:val="21"/>
+          <w:szCs w:val="21"/>
+          <w:lang w:val="en-US" w:eastAsia="ru-RU"/>
+        </w:rPr>
+        <w:t xml:space="preserve">  </w:t>
+      </w:r>
+    </w:p>
+    <w:p>
+      <w:pPr>
+        <w:shd w:val="clear" w:color="auto" w:fill="FFFFFF"/>
+        <w:spacing w:after="0" w:line="285" w:lineRule="atLeast"/>
+        <w:rPr>
+          <w:rFonts w:ascii="Consolas" w:eastAsia="Times New Roman" w:hAnsi="Consolas" w:cs="Consolas"/>
+          <w:color w:val="000000"/>
+          <w:sz w:val="21"/>
+          <w:szCs w:val="21"/>
+          <w:lang w:val="en-US" w:eastAsia="ru-RU"/>
+        </w:rPr>
+      </w:pPr>
+      <w:r>
+        <w:rPr>
+          <w:rFonts w:ascii="Consolas" w:eastAsia="Times New Roman" w:hAnsi="Consolas" w:cs="Consolas"/>
+          <w:color w:val="000000"/>
+          <w:sz w:val="21"/>
+          <w:szCs w:val="21"/>
+          <w:lang w:val="en-US" w:eastAsia="ru-RU"/>
+        </w:rPr>
+        <w:t>   }</w:t>
+      </w:r>
+    </w:p>
+    <w:p>
+      <w:pPr>
+        <w:shd w:val="clear" w:color="auto" w:fill="FFFFFF"/>
+        <w:spacing w:after="0" w:line="285" w:lineRule="atLeast"/>
+        <w:rPr>
+          <w:rFonts w:ascii="Consolas" w:eastAsia="Times New Roman" w:hAnsi="Consolas" w:cs="Consolas"/>
+          <w:color w:val="000000"/>
+          <w:sz w:val="21"/>
+          <w:szCs w:val="21"/>
+          <w:lang w:val="en-US" w:eastAsia="ru-RU"/>
+        </w:rPr>
+      </w:pPr>
+      <w:r>
+        <w:rPr>
+          <w:rFonts w:ascii="Consolas" w:eastAsia="Times New Roman" w:hAnsi="Consolas" w:cs="Consolas"/>
+          <w:color w:val="000000"/>
+          <w:sz w:val="21"/>
+          <w:szCs w:val="21"/>
+          <w:lang w:val="en-US" w:eastAsia="ru-RU"/>
+        </w:rPr>
+        <w:t xml:space="preserve">  </w:t>
+      </w:r>
+    </w:p>
+    <w:p>
+      <w:pPr>
+        <w:shd w:val="clear" w:color="auto" w:fill="FFFFFF"/>
+        <w:spacing w:after="0" w:line="285" w:lineRule="atLeast"/>
+        <w:rPr>
+          <w:rFonts w:ascii="Consolas" w:eastAsia="Times New Roman" w:hAnsi="Consolas" w:cs="Consolas"/>
+          <w:color w:val="000000"/>
+          <w:sz w:val="21"/>
+          <w:szCs w:val="21"/>
+          <w:lang w:val="en-US" w:eastAsia="ru-RU"/>
+        </w:rPr>
+      </w:pPr>
+      <w:r>
+        <w:rPr>
+          <w:rFonts w:ascii="Consolas" w:eastAsia="Times New Roman" w:hAnsi="Consolas" w:cs="Consolas"/>
+          <w:color w:val="000000"/>
+          <w:sz w:val="21"/>
+          <w:szCs w:val="21"/>
+          <w:lang w:val="en-US" w:eastAsia="ru-RU"/>
+        </w:rPr>
+        <w:t xml:space="preserve">  </w:t>
+      </w:r>
+    </w:p>
+    <w:p>
+      <w:pPr>
+        <w:shd w:val="clear" w:color="auto" w:fill="FFFFFF"/>
+        <w:spacing w:after="0" w:line="285" w:lineRule="atLeast"/>
+        <w:rPr>
+          <w:rFonts w:ascii="Consolas" w:eastAsia="Times New Roman" w:hAnsi="Consolas" w:cs="Consolas"/>
+          <w:color w:val="000000"/>
+          <w:sz w:val="21"/>
+          <w:szCs w:val="21"/>
+          <w:lang w:val="en-US" w:eastAsia="ru-RU"/>
+        </w:rPr>
+      </w:pPr>
+      <w:r>
+        <w:rPr>
+          <w:rFonts w:ascii="Consolas" w:eastAsia="Times New Roman" w:hAnsi="Consolas" w:cs="Consolas"/>
+          <w:color w:val="000000"/>
+          <w:sz w:val="21"/>
+          <w:szCs w:val="21"/>
+          <w:lang w:val="en-US" w:eastAsia="ru-RU"/>
+        </w:rPr>
+        <w:t xml:space="preserve">  </w:t>
+      </w:r>
+    </w:p>
+    <w:p>
+      <w:pPr>
+        <w:shd w:val="clear" w:color="auto" w:fill="FFFFFF"/>
+        <w:spacing w:after="0" w:line="285" w:lineRule="atLeast"/>
+        <w:rPr>
+          <w:rFonts w:ascii="Consolas" w:eastAsia="Times New Roman" w:hAnsi="Consolas" w:cs="Consolas"/>
+          <w:color w:val="000000"/>
+          <w:sz w:val="21"/>
+          <w:szCs w:val="21"/>
+          <w:lang w:val="en-US" w:eastAsia="ru-RU"/>
+        </w:rPr>
+      </w:pPr>
+      <w:r>
+        <w:rPr>
+          <w:rFonts w:ascii="Consolas" w:eastAsia="Times New Roman" w:hAnsi="Consolas" w:cs="Consolas"/>
+          <w:color w:val="000000"/>
+          <w:sz w:val="21"/>
+          <w:szCs w:val="21"/>
+          <w:lang w:val="en-US" w:eastAsia="ru-RU"/>
+        </w:rPr>
+        <w:t>   </w:t>
+      </w:r>
+    </w:p>
+    <w:p>
+      <w:pPr>
+        <w:shd w:val="clear" w:color="auto" w:fill="FFFFFF"/>
+        <w:spacing w:after="0" w:line="285" w:lineRule="atLeast"/>
+        <w:rPr>
+          <w:rFonts w:ascii="Consolas" w:eastAsia="Times New Roman" w:hAnsi="Consolas" w:cs="Consolas"/>
+          <w:color w:val="000000"/>
+          <w:sz w:val="21"/>
+          <w:szCs w:val="21"/>
+          <w:lang w:val="en-US" w:eastAsia="ru-RU"/>
+        </w:rPr>
+      </w:pPr>
+      <w:r>
+        <w:rPr>
+          <w:rFonts w:ascii="Consolas" w:eastAsia="Times New Roman" w:hAnsi="Consolas" w:cs="Consolas"/>
+          <w:color w:val="000000"/>
+          <w:sz w:val="21"/>
+          <w:szCs w:val="21"/>
+          <w:lang w:val="en-US" w:eastAsia="ru-RU"/>
+        </w:rPr>
+        <w:t>   </w:t>
+      </w:r>
+      <w:proofErr w:type="gramStart"/>
+      <w:r>
+        <w:rPr>
+          <w:rFonts w:ascii="Consolas" w:eastAsia="Times New Roman" w:hAnsi="Consolas" w:cs="Consolas"/>
+          <w:color w:val="0000FF"/>
+          <w:sz w:val="21"/>
+          <w:szCs w:val="21"/>
+          <w:lang w:val="en-US" w:eastAsia="ru-RU"/>
+        </w:rPr>
+        <w:t>export</w:t>
+      </w:r>
+      <w:proofErr w:type="gramEnd"/>
+      <w:r>
+        <w:rPr>
+          <w:rFonts w:ascii="Consolas" w:eastAsia="Times New Roman" w:hAnsi="Consolas" w:cs="Consolas"/>
+          <w:color w:val="000000"/>
+          <w:sz w:val="21"/>
+          <w:szCs w:val="21"/>
+          <w:lang w:val="en-US" w:eastAsia="ru-RU"/>
+        </w:rPr>
+        <w:t xml:space="preserve"> </w:t>
+      </w:r>
+      <w:proofErr w:type="spellStart"/>
+      <w:r>
+        <w:rPr>
+          <w:rFonts w:ascii="Consolas" w:eastAsia="Times New Roman" w:hAnsi="Consolas" w:cs="Consolas"/>
+          <w:color w:val="0000FF"/>
+          <w:sz w:val="21"/>
+          <w:szCs w:val="21"/>
+          <w:lang w:val="en-US" w:eastAsia="ru-RU"/>
+        </w:rPr>
+        <w:t>const</w:t>
+      </w:r>
+      <w:proofErr w:type="spellEnd"/>
+      <w:r>
+        <w:rPr>
+          <w:rFonts w:ascii="Consolas" w:eastAsia="Times New Roman" w:hAnsi="Consolas" w:cs="Consolas"/>
+          <w:color w:val="000000"/>
+          <w:sz w:val="21"/>
+          <w:szCs w:val="21"/>
+          <w:lang w:val="en-US" w:eastAsia="ru-RU"/>
+        </w:rPr>
+        <w:t xml:space="preserve"> </w:t>
+      </w:r>
+      <w:proofErr w:type="spellStart"/>
+      <w:r>
+        <w:rPr>
+          <w:rFonts w:ascii="Consolas" w:eastAsia="Times New Roman" w:hAnsi="Consolas" w:cs="Consolas"/>
+          <w:color w:val="000000"/>
+          <w:sz w:val="21"/>
+          <w:szCs w:val="21"/>
+          <w:lang w:val="en-US" w:eastAsia="ru-RU"/>
+        </w:rPr>
+        <w:t>deleteFullPizzasCartActionCreator</w:t>
+      </w:r>
+      <w:proofErr w:type="spellEnd"/>
+      <w:r>
+        <w:rPr>
+          <w:rFonts w:ascii="Consolas" w:eastAsia="Times New Roman" w:hAnsi="Consolas" w:cs="Consolas"/>
+          <w:color w:val="000000"/>
+          <w:sz w:val="21"/>
+          <w:szCs w:val="21"/>
+          <w:lang w:val="en-US" w:eastAsia="ru-RU"/>
+        </w:rPr>
+        <w:t>=()</w:t>
+      </w:r>
+      <w:r>
+        <w:rPr>
+          <w:rFonts w:ascii="Consolas" w:eastAsia="Times New Roman" w:hAnsi="Consolas" w:cs="Consolas"/>
+          <w:color w:val="0000FF"/>
+          <w:sz w:val="21"/>
+          <w:szCs w:val="21"/>
+          <w:lang w:val="en-US" w:eastAsia="ru-RU"/>
+        </w:rPr>
+        <w:t>=&gt;</w:t>
+      </w:r>
+      <w:r>
+        <w:rPr>
+          <w:rFonts w:ascii="Consolas" w:eastAsia="Times New Roman" w:hAnsi="Consolas" w:cs="Consolas"/>
+          <w:color w:val="000000"/>
+          <w:sz w:val="21"/>
+          <w:szCs w:val="21"/>
+          <w:lang w:val="en-US" w:eastAsia="ru-RU"/>
+        </w:rPr>
+        <w:t>{</w:t>
+      </w:r>
+    </w:p>
+    <w:p>
+      <w:pPr>
+        <w:shd w:val="clear" w:color="auto" w:fill="FFFFFF"/>
+        <w:spacing w:after="0" w:line="285" w:lineRule="atLeast"/>
+        <w:rPr>
+          <w:rFonts w:ascii="Consolas" w:eastAsia="Times New Roman" w:hAnsi="Consolas" w:cs="Consolas"/>
+          <w:color w:val="000000"/>
+          <w:sz w:val="21"/>
+          <w:szCs w:val="21"/>
+          <w:lang w:val="en-US" w:eastAsia="ru-RU"/>
+        </w:rPr>
+      </w:pPr>
+      <w:r>
+        <w:rPr>
+          <w:rFonts w:ascii="Consolas" w:eastAsia="Times New Roman" w:hAnsi="Consolas" w:cs="Consolas"/>
+          <w:color w:val="000000"/>
+          <w:sz w:val="21"/>
+          <w:szCs w:val="21"/>
+          <w:lang w:val="en-US" w:eastAsia="ru-RU"/>
+        </w:rPr>
+        <w:t xml:space="preserve">  </w:t>
+      </w:r>
+    </w:p>
+    <w:p>
+      <w:pPr>
+        <w:shd w:val="clear" w:color="auto" w:fill="FFFFFF"/>
+        <w:spacing w:after="0" w:line="285" w:lineRule="atLeast"/>
+        <w:rPr>
+          <w:rFonts w:ascii="Consolas" w:eastAsia="Times New Roman" w:hAnsi="Consolas" w:cs="Consolas"/>
+          <w:color w:val="000000"/>
+          <w:sz w:val="21"/>
+          <w:szCs w:val="21"/>
+          <w:lang w:val="en-US" w:eastAsia="ru-RU"/>
+        </w:rPr>
+      </w:pPr>
+      <w:r>
+        <w:rPr>
+          <w:rFonts w:ascii="Consolas" w:eastAsia="Times New Roman" w:hAnsi="Consolas" w:cs="Consolas"/>
+          <w:color w:val="000000"/>
+          <w:sz w:val="21"/>
+          <w:szCs w:val="21"/>
+          <w:lang w:val="en-US" w:eastAsia="ru-RU"/>
+        </w:rPr>
+        <w:t xml:space="preserve">  </w:t>
+      </w:r>
+      <w:proofErr w:type="gramStart"/>
+      <w:r>
+        <w:rPr>
+          <w:rFonts w:ascii="Consolas" w:eastAsia="Times New Roman" w:hAnsi="Consolas" w:cs="Consolas"/>
+          <w:color w:val="0000FF"/>
+          <w:sz w:val="21"/>
+          <w:szCs w:val="21"/>
+          <w:lang w:val="en-US" w:eastAsia="ru-RU"/>
+        </w:rPr>
+        <w:t>return</w:t>
+      </w:r>
+      <w:proofErr w:type="gramEnd"/>
+      <w:r>
+        <w:rPr>
+          <w:rFonts w:ascii="Consolas" w:eastAsia="Times New Roman" w:hAnsi="Consolas" w:cs="Consolas"/>
+          <w:color w:val="000000"/>
+          <w:sz w:val="21"/>
+          <w:szCs w:val="21"/>
+          <w:lang w:val="en-US" w:eastAsia="ru-RU"/>
+        </w:rPr>
+        <w:t xml:space="preserve"> {</w:t>
+      </w:r>
+    </w:p>
+    <w:p>
+      <w:pPr>
+        <w:shd w:val="clear" w:color="auto" w:fill="FFFFFF"/>
+        <w:spacing w:after="0" w:line="285" w:lineRule="atLeast"/>
+        <w:rPr>
+          <w:rFonts w:ascii="Consolas" w:eastAsia="Times New Roman" w:hAnsi="Consolas" w:cs="Consolas"/>
+          <w:color w:val="000000"/>
+          <w:sz w:val="21"/>
+          <w:szCs w:val="21"/>
+          <w:lang w:val="en-US" w:eastAsia="ru-RU"/>
+        </w:rPr>
+      </w:pPr>
+      <w:r>
+        <w:rPr>
+          <w:rFonts w:ascii="Consolas" w:eastAsia="Times New Roman" w:hAnsi="Consolas" w:cs="Consolas"/>
+          <w:color w:val="000000"/>
+          <w:sz w:val="21"/>
+          <w:szCs w:val="21"/>
+          <w:lang w:val="en-US" w:eastAsia="ru-RU"/>
+        </w:rPr>
+        <w:t xml:space="preserve">  </w:t>
+      </w:r>
+    </w:p>
+    <w:p>
+      <w:pPr>
+        <w:shd w:val="clear" w:color="auto" w:fill="FFFFFF"/>
+        <w:spacing w:after="0" w:line="285" w:lineRule="atLeast"/>
+        <w:rPr>
+          <w:rFonts w:ascii="Consolas" w:eastAsia="Times New Roman" w:hAnsi="Consolas" w:cs="Consolas"/>
+          <w:color w:val="000000"/>
+          <w:sz w:val="21"/>
+          <w:szCs w:val="21"/>
+          <w:lang w:val="en-US" w:eastAsia="ru-RU"/>
+        </w:rPr>
+      </w:pPr>
+      <w:r>
+        <w:rPr>
+          <w:rFonts w:ascii="Consolas" w:eastAsia="Times New Roman" w:hAnsi="Consolas" w:cs="Consolas"/>
+          <w:color w:val="000000"/>
+          <w:sz w:val="21"/>
+          <w:szCs w:val="21"/>
+          <w:lang w:val="en-US" w:eastAsia="ru-RU"/>
+        </w:rPr>
+        <w:t xml:space="preserve">  </w:t>
+      </w:r>
+      <w:proofErr w:type="spellStart"/>
+      <w:proofErr w:type="gramStart"/>
+      <w:r>
+        <w:rPr>
+          <w:rFonts w:ascii="Consolas" w:eastAsia="Times New Roman" w:hAnsi="Consolas" w:cs="Consolas"/>
+          <w:color w:val="000000"/>
+          <w:sz w:val="21"/>
+          <w:szCs w:val="21"/>
+          <w:lang w:val="en-US" w:eastAsia="ru-RU"/>
+        </w:rPr>
+        <w:t>type</w:t>
+      </w:r>
+      <w:proofErr w:type="gramEnd"/>
+      <w:r>
+        <w:rPr>
+          <w:rFonts w:ascii="Consolas" w:eastAsia="Times New Roman" w:hAnsi="Consolas" w:cs="Consolas"/>
+          <w:color w:val="000000"/>
+          <w:sz w:val="21"/>
+          <w:szCs w:val="21"/>
+          <w:lang w:val="en-US" w:eastAsia="ru-RU"/>
+        </w:rPr>
+        <w:t>:</w:t>
+      </w:r>
+      <w:r>
+        <w:rPr>
+          <w:rFonts w:ascii="Consolas" w:eastAsia="Times New Roman" w:hAnsi="Consolas" w:cs="Consolas"/>
+          <w:color w:val="A31515"/>
+          <w:sz w:val="21"/>
+          <w:szCs w:val="21"/>
+          <w:lang w:val="en-US" w:eastAsia="ru-RU"/>
+        </w:rPr>
+        <w:t>"DELETE_FULL_PIZZAS_CART</w:t>
+      </w:r>
+      <w:proofErr w:type="spellEnd"/>
+      <w:r>
+        <w:rPr>
+          <w:rFonts w:ascii="Consolas" w:eastAsia="Times New Roman" w:hAnsi="Consolas" w:cs="Consolas"/>
+          <w:color w:val="A31515"/>
+          <w:sz w:val="21"/>
+          <w:szCs w:val="21"/>
+          <w:lang w:val="en-US" w:eastAsia="ru-RU"/>
+        </w:rPr>
+        <w:t>"</w:t>
+      </w:r>
+      <w:r>
+        <w:rPr>
+          <w:rFonts w:ascii="Consolas" w:eastAsia="Times New Roman" w:hAnsi="Consolas" w:cs="Consolas"/>
+          <w:color w:val="000000"/>
+          <w:sz w:val="21"/>
+          <w:szCs w:val="21"/>
+          <w:lang w:val="en-US" w:eastAsia="ru-RU"/>
+        </w:rPr>
+        <w:t>,</w:t>
+      </w:r>
+    </w:p>
+    <w:p>
+      <w:pPr>
+        <w:shd w:val="clear" w:color="auto" w:fill="FFFFFF"/>
+        <w:spacing w:after="0" w:line="285" w:lineRule="atLeast"/>
+        <w:rPr>
+          <w:rFonts w:ascii="Consolas" w:eastAsia="Times New Roman" w:hAnsi="Consolas" w:cs="Consolas"/>
+          <w:color w:val="000000"/>
+          <w:sz w:val="21"/>
+          <w:szCs w:val="21"/>
+          <w:lang w:val="en-US" w:eastAsia="ru-RU"/>
+        </w:rPr>
+      </w:pPr>
+      <w:r>
+        <w:rPr>
+          <w:rFonts w:ascii="Consolas" w:eastAsia="Times New Roman" w:hAnsi="Consolas" w:cs="Consolas"/>
+          <w:color w:val="000000"/>
+          <w:sz w:val="21"/>
+          <w:szCs w:val="21"/>
+          <w:lang w:val="en-US" w:eastAsia="ru-RU"/>
+        </w:rPr>
+        <w:t xml:space="preserve">  </w:t>
+      </w:r>
+    </w:p>
+    <w:p>
+      <w:pPr>
+        <w:shd w:val="clear" w:color="auto" w:fill="FFFFFF"/>
+        <w:spacing w:after="0" w:line="285" w:lineRule="atLeast"/>
+        <w:rPr>
+          <w:rFonts w:ascii="Consolas" w:eastAsia="Times New Roman" w:hAnsi="Consolas" w:cs="Consolas"/>
+          <w:color w:val="000000"/>
+          <w:sz w:val="21"/>
+          <w:szCs w:val="21"/>
+          <w:lang w:eastAsia="ru-RU"/>
+        </w:rPr>
+      </w:pPr>
+      <w:r>
+        <w:rPr>
+          <w:rFonts w:ascii="Consolas" w:eastAsia="Times New Roman" w:hAnsi="Consolas" w:cs="Consolas"/>
+          <w:color w:val="000000"/>
+          <w:sz w:val="21"/>
+          <w:szCs w:val="21"/>
+          <w:lang w:val="en-US" w:eastAsia="ru-RU"/>
+        </w:rPr>
+        <w:t xml:space="preserve">  </w:t>
+      </w:r>
+      <w:r>
+        <w:rPr>
+          <w:rFonts w:ascii="Consolas" w:eastAsia="Times New Roman" w:hAnsi="Consolas" w:cs="Consolas"/>
+          <w:color w:val="000000"/>
+          <w:sz w:val="21"/>
+          <w:szCs w:val="21"/>
+          <w:lang w:eastAsia="ru-RU"/>
+        </w:rPr>
+        <w:t>}</w:t>
+      </w:r>
+    </w:p>
+    <w:p>
+      <w:pPr>
+        <w:shd w:val="clear" w:color="auto" w:fill="FFFFFF"/>
+        <w:spacing w:after="0" w:line="285" w:lineRule="atLeast"/>
+        <w:rPr>
+          <w:rFonts w:ascii="Consolas" w:eastAsia="Times New Roman" w:hAnsi="Consolas" w:cs="Consolas"/>
+          <w:color w:val="000000"/>
+          <w:sz w:val="21"/>
+          <w:szCs w:val="21"/>
+          <w:lang w:eastAsia="ru-RU"/>
+        </w:rPr>
+      </w:pPr>
+      <w:r>
+        <w:rPr>
+          <w:rFonts w:ascii="Consolas" w:eastAsia="Times New Roman" w:hAnsi="Consolas" w:cs="Consolas"/>
+          <w:color w:val="000000"/>
+          <w:sz w:val="21"/>
+          <w:szCs w:val="21"/>
+          <w:lang w:eastAsia="ru-RU"/>
+        </w:rPr>
+        <w:t xml:space="preserve">  </w:t>
+      </w:r>
+    </w:p>
+    <w:p>
+      <w:pPr>
+        <w:shd w:val="clear" w:color="auto" w:fill="FFFFFF"/>
+        <w:spacing w:after="0" w:line="285" w:lineRule="atLeast"/>
+        <w:rPr>
+          <w:rFonts w:ascii="Consolas" w:eastAsia="Times New Roman" w:hAnsi="Consolas" w:cs="Consolas"/>
+          <w:color w:val="000000"/>
+          <w:sz w:val="21"/>
+          <w:szCs w:val="21"/>
+          <w:lang w:eastAsia="ru-RU"/>
+        </w:rPr>
+      </w:pPr>
+      <w:r>
+        <w:rPr>
+          <w:rFonts w:ascii="Consolas" w:eastAsia="Times New Roman" w:hAnsi="Consolas" w:cs="Consolas"/>
+          <w:color w:val="000000"/>
+          <w:sz w:val="21"/>
+          <w:szCs w:val="21"/>
+          <w:lang w:eastAsia="ru-RU"/>
+        </w:rPr>
+        <w:t>   }</w:t>
+      </w:r>
+    </w:p>
+    <w:p>
+      <w:pPr>
+        <w:shd w:val="clear" w:color="auto" w:fill="FFFFFF"/>
+        <w:spacing w:line="285" w:lineRule="atLeast"/>
+        <w:rPr>
+          <w:rFonts w:ascii="Consolas" w:eastAsia="Times New Roman" w:hAnsi="Consolas" w:cs="Consolas"/>
+          <w:color w:val="000000"/>
+          <w:sz w:val="44"/>
+          <w:szCs w:val="44"/>
+          <w:lang w:eastAsia="ru-RU"/>
+        </w:rPr>
+      </w:pPr>
+      <w:r>
+        <w:rPr>
+          <w:rFonts w:ascii="Consolas" w:eastAsia="Times New Roman" w:hAnsi="Consolas" w:cs="Consolas"/>
+          <w:color w:val="000000"/>
+          <w:sz w:val="44"/>
+          <w:szCs w:val="44"/>
+          <w:lang w:eastAsia="ru-RU"/>
+        </w:rPr>
+        <w:t xml:space="preserve">В </w:t>
+      </w:r>
+      <w:proofErr w:type="spellStart"/>
+      <w:r>
+        <w:rPr>
+          <w:rFonts w:ascii="Consolas" w:eastAsia="Times New Roman" w:hAnsi="Consolas" w:cs="Consolas"/>
+          <w:color w:val="000000"/>
+          <w:sz w:val="44"/>
+          <w:szCs w:val="44"/>
+          <w:lang w:val="en-US" w:eastAsia="ru-RU"/>
+        </w:rPr>
+        <w:t>pizzasActionCreators</w:t>
+      </w:r>
+      <w:proofErr w:type="spellEnd"/>
+      <w:r>
+        <w:rPr>
+          <w:rFonts w:ascii="Consolas" w:eastAsia="Times New Roman" w:hAnsi="Consolas" w:cs="Consolas"/>
+          <w:color w:val="000000"/>
+          <w:sz w:val="44"/>
+          <w:szCs w:val="44"/>
+          <w:lang w:eastAsia="ru-RU"/>
+        </w:rPr>
+        <w:t>.</w:t>
+      </w:r>
+      <w:r>
+        <w:rPr>
+          <w:rFonts w:ascii="Consolas" w:eastAsia="Times New Roman" w:hAnsi="Consolas" w:cs="Consolas"/>
+          <w:color w:val="000000"/>
+          <w:sz w:val="44"/>
+          <w:szCs w:val="44"/>
+          <w:lang w:eastAsia="ru-RU"/>
+        </w:rPr>
+        <w:t xml:space="preserve">И два условия в </w:t>
+      </w:r>
+      <w:proofErr w:type="spellStart"/>
+      <w:r>
+        <w:rPr>
+          <w:rFonts w:ascii="Consolas" w:eastAsia="Times New Roman" w:hAnsi="Consolas" w:cs="Consolas"/>
+          <w:color w:val="000000"/>
+          <w:sz w:val="44"/>
+          <w:szCs w:val="44"/>
+          <w:lang w:val="en-US" w:eastAsia="ru-RU"/>
+        </w:rPr>
+        <w:t>pizzasReducer</w:t>
+      </w:r>
+      <w:proofErr w:type="spellEnd"/>
+      <w:r>
+        <w:rPr>
+          <w:rFonts w:ascii="Consolas" w:eastAsia="Times New Roman" w:hAnsi="Consolas" w:cs="Consolas"/>
+          <w:color w:val="000000"/>
+          <w:sz w:val="44"/>
+          <w:szCs w:val="44"/>
+          <w:lang w:eastAsia="ru-RU"/>
+        </w:rPr>
+        <w:t>:</w:t>
+      </w:r>
+    </w:p>
+    <w:p>
+      <w:pPr>
+        <w:shd w:val="clear" w:color="auto" w:fill="FFFFFF"/>
+        <w:spacing w:after="0" w:line="285" w:lineRule="atLeast"/>
+        <w:rPr>
+          <w:rFonts w:ascii="Consolas" w:eastAsia="Times New Roman" w:hAnsi="Consolas" w:cs="Consolas"/>
+          <w:color w:val="000000"/>
+          <w:sz w:val="21"/>
+          <w:szCs w:val="21"/>
+          <w:lang w:eastAsia="ru-RU"/>
+        </w:rPr>
+      </w:pPr>
+    </w:p>
+    <w:p>
+      <w:pPr>
+        <w:shd w:val="clear" w:color="auto" w:fill="FFFFFF"/>
+        <w:spacing w:after="0" w:line="285" w:lineRule="atLeast"/>
+        <w:rPr>
+          <w:rFonts w:ascii="Consolas" w:eastAsia="Times New Roman" w:hAnsi="Consolas" w:cs="Consolas"/>
+          <w:color w:val="000000"/>
+          <w:sz w:val="21"/>
+          <w:szCs w:val="21"/>
+          <w:lang w:val="en-US" w:eastAsia="ru-RU"/>
+        </w:rPr>
+      </w:pPr>
+      <w:r>
+        <w:rPr>
+          <w:rFonts w:ascii="Consolas" w:eastAsia="Times New Roman" w:hAnsi="Consolas" w:cs="Consolas"/>
+          <w:color w:val="000000"/>
+          <w:sz w:val="21"/>
+          <w:szCs w:val="21"/>
+          <w:lang w:val="en-US" w:eastAsia="ru-RU"/>
+        </w:rPr>
+        <w:t>     </w:t>
+      </w:r>
+      <w:proofErr w:type="gramStart"/>
+      <w:r>
+        <w:rPr>
+          <w:rFonts w:ascii="Consolas" w:eastAsia="Times New Roman" w:hAnsi="Consolas" w:cs="Consolas"/>
+          <w:color w:val="0000FF"/>
+          <w:sz w:val="21"/>
+          <w:szCs w:val="21"/>
+          <w:lang w:val="en-US" w:eastAsia="ru-RU"/>
+        </w:rPr>
+        <w:t>if</w:t>
+      </w:r>
+      <w:r>
+        <w:rPr>
+          <w:rFonts w:ascii="Consolas" w:eastAsia="Times New Roman" w:hAnsi="Consolas" w:cs="Consolas"/>
+          <w:color w:val="000000"/>
+          <w:sz w:val="21"/>
+          <w:szCs w:val="21"/>
+          <w:lang w:val="en-US" w:eastAsia="ru-RU"/>
+        </w:rPr>
+        <w:t>(</w:t>
+      </w:r>
+      <w:proofErr w:type="spellStart"/>
+      <w:proofErr w:type="gramEnd"/>
+      <w:r>
+        <w:rPr>
+          <w:rFonts w:ascii="Consolas" w:eastAsia="Times New Roman" w:hAnsi="Consolas" w:cs="Consolas"/>
+          <w:color w:val="000000"/>
+          <w:sz w:val="21"/>
+          <w:szCs w:val="21"/>
+          <w:lang w:val="en-US" w:eastAsia="ru-RU"/>
+        </w:rPr>
+        <w:t>action.type</w:t>
+      </w:r>
+      <w:proofErr w:type="spellEnd"/>
+      <w:r>
+        <w:rPr>
+          <w:rFonts w:ascii="Consolas" w:eastAsia="Times New Roman" w:hAnsi="Consolas" w:cs="Consolas"/>
+          <w:color w:val="000000"/>
+          <w:sz w:val="21"/>
+          <w:szCs w:val="21"/>
+          <w:lang w:val="en-US" w:eastAsia="ru-RU"/>
+        </w:rPr>
+        <w:t>===</w:t>
+      </w:r>
+      <w:r>
+        <w:rPr>
+          <w:rFonts w:ascii="Consolas" w:eastAsia="Times New Roman" w:hAnsi="Consolas" w:cs="Consolas"/>
+          <w:color w:val="A31515"/>
+          <w:sz w:val="21"/>
+          <w:szCs w:val="21"/>
+          <w:lang w:val="en-US" w:eastAsia="ru-RU"/>
+        </w:rPr>
+        <w:t>"DELETE_PIZZAS_CART"</w:t>
+      </w:r>
+      <w:r>
+        <w:rPr>
+          <w:rFonts w:ascii="Consolas" w:eastAsia="Times New Roman" w:hAnsi="Consolas" w:cs="Consolas"/>
+          <w:color w:val="000000"/>
+          <w:sz w:val="21"/>
+          <w:szCs w:val="21"/>
+          <w:lang w:val="en-US" w:eastAsia="ru-RU"/>
+        </w:rPr>
+        <w:t>){</w:t>
+      </w:r>
+    </w:p>
+    <w:p>
+      <w:pPr>
+        <w:shd w:val="clear" w:color="auto" w:fill="FFFFFF"/>
+        <w:spacing w:after="0" w:line="285" w:lineRule="atLeast"/>
+        <w:rPr>
+          <w:rFonts w:ascii="Consolas" w:eastAsia="Times New Roman" w:hAnsi="Consolas" w:cs="Consolas"/>
+          <w:color w:val="000000"/>
+          <w:sz w:val="21"/>
+          <w:szCs w:val="21"/>
+          <w:lang w:val="en-US" w:eastAsia="ru-RU"/>
+        </w:rPr>
+      </w:pPr>
+      <w:r>
+        <w:rPr>
+          <w:rFonts w:ascii="Consolas" w:eastAsia="Times New Roman" w:hAnsi="Consolas" w:cs="Consolas"/>
+          <w:color w:val="000000"/>
+          <w:sz w:val="21"/>
+          <w:szCs w:val="21"/>
+          <w:lang w:val="en-US" w:eastAsia="ru-RU"/>
+        </w:rPr>
+        <w:t>   </w:t>
+      </w:r>
+    </w:p>
+    <w:p>
+      <w:pPr>
+        <w:shd w:val="clear" w:color="auto" w:fill="FFFFFF"/>
+        <w:spacing w:after="0" w:line="285" w:lineRule="atLeast"/>
+        <w:rPr>
+          <w:rFonts w:ascii="Consolas" w:eastAsia="Times New Roman" w:hAnsi="Consolas" w:cs="Consolas"/>
+          <w:color w:val="000000"/>
+          <w:sz w:val="21"/>
+          <w:szCs w:val="21"/>
+          <w:lang w:eastAsia="ru-RU"/>
+        </w:rPr>
+      </w:pPr>
+      <w:r>
+        <w:rPr>
+          <w:rFonts w:ascii="Consolas" w:eastAsia="Times New Roman" w:hAnsi="Consolas" w:cs="Consolas"/>
+          <w:color w:val="000000"/>
+          <w:sz w:val="21"/>
+          <w:szCs w:val="21"/>
+          <w:lang w:val="en-US" w:eastAsia="ru-RU"/>
+        </w:rPr>
+        <w:t xml:space="preserve">      </w:t>
+      </w:r>
+      <w:proofErr w:type="spellStart"/>
+      <w:proofErr w:type="gramStart"/>
+      <w:r>
+        <w:rPr>
+          <w:rFonts w:ascii="Consolas" w:eastAsia="Times New Roman" w:hAnsi="Consolas" w:cs="Consolas"/>
+          <w:color w:val="0000FF"/>
+          <w:sz w:val="21"/>
+          <w:szCs w:val="21"/>
+          <w:lang w:eastAsia="ru-RU"/>
+        </w:rPr>
+        <w:t>return</w:t>
+      </w:r>
+      <w:proofErr w:type="spellEnd"/>
+      <w:r>
+        <w:rPr>
+          <w:rFonts w:ascii="Consolas" w:eastAsia="Times New Roman" w:hAnsi="Consolas" w:cs="Consolas"/>
+          <w:color w:val="000000"/>
+          <w:sz w:val="21"/>
+          <w:szCs w:val="21"/>
+          <w:lang w:eastAsia="ru-RU"/>
+        </w:rPr>
+        <w:t xml:space="preserve"> {</w:t>
+      </w:r>
+      <w:proofErr w:type="gramEnd"/>
+    </w:p>
+    <w:p>
+      <w:pPr>
+        <w:shd w:val="clear" w:color="auto" w:fill="FFFFFF"/>
+        <w:spacing w:after="0" w:line="285" w:lineRule="atLeast"/>
+        <w:rPr>
+          <w:rFonts w:ascii="Consolas" w:eastAsia="Times New Roman" w:hAnsi="Consolas" w:cs="Consolas"/>
+          <w:color w:val="000000"/>
+          <w:sz w:val="21"/>
+          <w:szCs w:val="21"/>
+          <w:lang w:val="en-US" w:eastAsia="ru-RU"/>
+        </w:rPr>
+      </w:pPr>
+      <w:r>
+        <w:rPr>
+          <w:rFonts w:ascii="Consolas" w:eastAsia="Times New Roman" w:hAnsi="Consolas" w:cs="Consolas"/>
+          <w:color w:val="000000"/>
+          <w:sz w:val="21"/>
+          <w:szCs w:val="21"/>
+          <w:lang w:val="en-US" w:eastAsia="ru-RU"/>
+        </w:rPr>
+        <w:t>      ...state</w:t>
+      </w:r>
+      <w:proofErr w:type="gramStart"/>
+      <w:r>
+        <w:rPr>
+          <w:rFonts w:ascii="Consolas" w:eastAsia="Times New Roman" w:hAnsi="Consolas" w:cs="Consolas"/>
+          <w:color w:val="000000"/>
+          <w:sz w:val="21"/>
+          <w:szCs w:val="21"/>
+          <w:lang w:val="en-US" w:eastAsia="ru-RU"/>
+        </w:rPr>
+        <w:t>,pizzas</w:t>
+      </w:r>
+      <w:proofErr w:type="gramEnd"/>
+      <w:r>
+        <w:rPr>
+          <w:rFonts w:ascii="Consolas" w:eastAsia="Times New Roman" w:hAnsi="Consolas" w:cs="Consolas"/>
+          <w:color w:val="000000"/>
+          <w:sz w:val="21"/>
+          <w:szCs w:val="21"/>
+          <w:lang w:val="en-US" w:eastAsia="ru-RU"/>
+        </w:rPr>
+        <w:t>:[...state.pizzas.map(</w:t>
+      </w:r>
+      <w:r>
+        <w:rPr>
+          <w:rFonts w:ascii="Consolas" w:eastAsia="Times New Roman" w:hAnsi="Consolas" w:cs="Consolas"/>
+          <w:color w:val="808080"/>
+          <w:sz w:val="21"/>
+          <w:szCs w:val="21"/>
+          <w:lang w:val="en-US" w:eastAsia="ru-RU"/>
+        </w:rPr>
+        <w:t>elem</w:t>
+      </w:r>
+      <w:r>
+        <w:rPr>
+          <w:rFonts w:ascii="Consolas" w:eastAsia="Times New Roman" w:hAnsi="Consolas" w:cs="Consolas"/>
+          <w:color w:val="0000FF"/>
+          <w:sz w:val="21"/>
+          <w:szCs w:val="21"/>
+          <w:lang w:val="en-US" w:eastAsia="ru-RU"/>
+        </w:rPr>
+        <w:t>=&gt;</w:t>
+      </w:r>
+      <w:r>
+        <w:rPr>
+          <w:rFonts w:ascii="Consolas" w:eastAsia="Times New Roman" w:hAnsi="Consolas" w:cs="Consolas"/>
+          <w:color w:val="000000"/>
+          <w:sz w:val="21"/>
+          <w:szCs w:val="21"/>
+          <w:lang w:val="en-US" w:eastAsia="ru-RU"/>
+        </w:rPr>
+        <w:t>elem.count&gt;0?elem.count=0:elem.count)]</w:t>
+      </w:r>
+    </w:p>
+    <w:p>
+      <w:pPr>
+        <w:shd w:val="clear" w:color="auto" w:fill="FFFFFF"/>
+        <w:spacing w:after="0" w:line="285" w:lineRule="atLeast"/>
+        <w:rPr>
+          <w:rFonts w:ascii="Consolas" w:eastAsia="Times New Roman" w:hAnsi="Consolas" w:cs="Consolas"/>
+          <w:color w:val="000000"/>
+          <w:sz w:val="21"/>
+          <w:szCs w:val="21"/>
+          <w:lang w:val="en-US" w:eastAsia="ru-RU"/>
+        </w:rPr>
+      </w:pPr>
+      <w:r>
+        <w:rPr>
+          <w:rFonts w:ascii="Consolas" w:eastAsia="Times New Roman" w:hAnsi="Consolas" w:cs="Consolas"/>
+          <w:color w:val="000000"/>
+          <w:sz w:val="21"/>
+          <w:szCs w:val="21"/>
+          <w:lang w:val="en-US" w:eastAsia="ru-RU"/>
+        </w:rPr>
+        <w:lastRenderedPageBreak/>
+        <w:t xml:space="preserve">      </w:t>
+      </w:r>
+    </w:p>
+    <w:p>
+      <w:pPr>
+        <w:shd w:val="clear" w:color="auto" w:fill="FFFFFF"/>
+        <w:spacing w:after="0" w:line="285" w:lineRule="atLeast"/>
+        <w:rPr>
+          <w:rFonts w:ascii="Consolas" w:eastAsia="Times New Roman" w:hAnsi="Consolas" w:cs="Consolas"/>
+          <w:color w:val="000000"/>
+          <w:sz w:val="21"/>
+          <w:szCs w:val="21"/>
+          <w:lang w:val="en-US" w:eastAsia="ru-RU"/>
+        </w:rPr>
+      </w:pPr>
+      <w:r>
+        <w:rPr>
+          <w:rFonts w:ascii="Consolas" w:eastAsia="Times New Roman" w:hAnsi="Consolas" w:cs="Consolas"/>
+          <w:color w:val="000000"/>
+          <w:sz w:val="21"/>
+          <w:szCs w:val="21"/>
+          <w:lang w:val="en-US" w:eastAsia="ru-RU"/>
+        </w:rPr>
+        <w:t>      }</w:t>
+      </w:r>
+    </w:p>
+    <w:p>
+      <w:pPr>
+        <w:shd w:val="clear" w:color="auto" w:fill="FFFFFF"/>
+        <w:spacing w:after="0" w:line="285" w:lineRule="atLeast"/>
+        <w:rPr>
+          <w:rFonts w:ascii="Consolas" w:eastAsia="Times New Roman" w:hAnsi="Consolas" w:cs="Consolas"/>
+          <w:color w:val="000000"/>
+          <w:sz w:val="21"/>
+          <w:szCs w:val="21"/>
+          <w:lang w:val="en-US" w:eastAsia="ru-RU"/>
+        </w:rPr>
+      </w:pPr>
+      <w:r>
+        <w:rPr>
+          <w:rFonts w:ascii="Consolas" w:eastAsia="Times New Roman" w:hAnsi="Consolas" w:cs="Consolas"/>
+          <w:color w:val="000000"/>
+          <w:sz w:val="21"/>
+          <w:szCs w:val="21"/>
+          <w:lang w:val="en-US" w:eastAsia="ru-RU"/>
+        </w:rPr>
+        <w:t>        }</w:t>
+      </w:r>
+    </w:p>
+    <w:p>
+      <w:pPr>
+        <w:shd w:val="clear" w:color="auto" w:fill="FFFFFF"/>
+        <w:spacing w:after="0" w:line="285" w:lineRule="atLeast"/>
+        <w:rPr>
+          <w:rFonts w:ascii="Consolas" w:eastAsia="Times New Roman" w:hAnsi="Consolas" w:cs="Consolas"/>
+          <w:color w:val="000000"/>
+          <w:sz w:val="21"/>
+          <w:szCs w:val="21"/>
+          <w:lang w:val="en-US" w:eastAsia="ru-RU"/>
+        </w:rPr>
+      </w:pPr>
+      <w:r>
+        <w:rPr>
+          <w:rFonts w:ascii="Consolas" w:eastAsia="Times New Roman" w:hAnsi="Consolas" w:cs="Consolas"/>
+          <w:color w:val="000000"/>
+          <w:sz w:val="21"/>
+          <w:szCs w:val="21"/>
+          <w:lang w:val="en-US" w:eastAsia="ru-RU"/>
+        </w:rPr>
+        <w:t xml:space="preserve">    </w:t>
+      </w:r>
+    </w:p>
+    <w:p>
+      <w:pPr>
+        <w:shd w:val="clear" w:color="auto" w:fill="FFFFFF"/>
+        <w:spacing w:after="0" w:line="285" w:lineRule="atLeast"/>
+        <w:rPr>
+          <w:rFonts w:ascii="Consolas" w:eastAsia="Times New Roman" w:hAnsi="Consolas" w:cs="Consolas"/>
+          <w:color w:val="000000"/>
+          <w:sz w:val="21"/>
+          <w:szCs w:val="21"/>
+          <w:lang w:val="en-US" w:eastAsia="ru-RU"/>
+        </w:rPr>
+      </w:pPr>
+      <w:r>
+        <w:rPr>
+          <w:rFonts w:ascii="Consolas" w:eastAsia="Times New Roman" w:hAnsi="Consolas" w:cs="Consolas"/>
+          <w:color w:val="000000"/>
+          <w:sz w:val="21"/>
+          <w:szCs w:val="21"/>
+          <w:lang w:val="en-US" w:eastAsia="ru-RU"/>
+        </w:rPr>
+        <w:t xml:space="preserve">    </w:t>
+      </w:r>
+    </w:p>
+    <w:p>
+      <w:pPr>
+        <w:shd w:val="clear" w:color="auto" w:fill="FFFFFF"/>
+        <w:spacing w:after="0" w:line="285" w:lineRule="atLeast"/>
+        <w:rPr>
+          <w:rFonts w:ascii="Consolas" w:eastAsia="Times New Roman" w:hAnsi="Consolas" w:cs="Consolas"/>
+          <w:color w:val="000000"/>
+          <w:sz w:val="21"/>
+          <w:szCs w:val="21"/>
+          <w:lang w:val="en-US" w:eastAsia="ru-RU"/>
+        </w:rPr>
+      </w:pPr>
+      <w:r>
+        <w:rPr>
+          <w:rFonts w:ascii="Consolas" w:eastAsia="Times New Roman" w:hAnsi="Consolas" w:cs="Consolas"/>
+          <w:color w:val="000000"/>
+          <w:sz w:val="21"/>
+          <w:szCs w:val="21"/>
+          <w:lang w:val="en-US" w:eastAsia="ru-RU"/>
+        </w:rPr>
+        <w:t xml:space="preserve">    </w:t>
+      </w:r>
+    </w:p>
+    <w:p>
+      <w:pPr>
+        <w:shd w:val="clear" w:color="auto" w:fill="FFFFFF"/>
+        <w:spacing w:after="0" w:line="285" w:lineRule="atLeast"/>
+        <w:rPr>
+          <w:rFonts w:ascii="Consolas" w:eastAsia="Times New Roman" w:hAnsi="Consolas" w:cs="Consolas"/>
+          <w:color w:val="000000"/>
+          <w:sz w:val="21"/>
+          <w:szCs w:val="21"/>
+          <w:lang w:val="en-US" w:eastAsia="ru-RU"/>
+        </w:rPr>
+      </w:pPr>
+      <w:r>
+        <w:rPr>
+          <w:rFonts w:ascii="Consolas" w:eastAsia="Times New Roman" w:hAnsi="Consolas" w:cs="Consolas"/>
+          <w:color w:val="000000"/>
+          <w:sz w:val="21"/>
+          <w:szCs w:val="21"/>
+          <w:lang w:val="en-US" w:eastAsia="ru-RU"/>
+        </w:rPr>
+        <w:t xml:space="preserve">        </w:t>
+      </w:r>
+      <w:proofErr w:type="gramStart"/>
+      <w:r>
+        <w:rPr>
+          <w:rFonts w:ascii="Consolas" w:eastAsia="Times New Roman" w:hAnsi="Consolas" w:cs="Consolas"/>
+          <w:color w:val="0000FF"/>
+          <w:sz w:val="21"/>
+          <w:szCs w:val="21"/>
+          <w:lang w:val="en-US" w:eastAsia="ru-RU"/>
+        </w:rPr>
+        <w:t>if</w:t>
+      </w:r>
+      <w:r>
+        <w:rPr>
+          <w:rFonts w:ascii="Consolas" w:eastAsia="Times New Roman" w:hAnsi="Consolas" w:cs="Consolas"/>
+          <w:color w:val="000000"/>
+          <w:sz w:val="21"/>
+          <w:szCs w:val="21"/>
+          <w:lang w:val="en-US" w:eastAsia="ru-RU"/>
+        </w:rPr>
+        <w:t>(</w:t>
+      </w:r>
+      <w:proofErr w:type="spellStart"/>
+      <w:proofErr w:type="gramEnd"/>
+      <w:r>
+        <w:rPr>
+          <w:rFonts w:ascii="Consolas" w:eastAsia="Times New Roman" w:hAnsi="Consolas" w:cs="Consolas"/>
+          <w:color w:val="000000"/>
+          <w:sz w:val="21"/>
+          <w:szCs w:val="21"/>
+          <w:lang w:val="en-US" w:eastAsia="ru-RU"/>
+        </w:rPr>
+        <w:t>action.type</w:t>
+      </w:r>
+      <w:proofErr w:type="spellEnd"/>
+      <w:r>
+        <w:rPr>
+          <w:rFonts w:ascii="Consolas" w:eastAsia="Times New Roman" w:hAnsi="Consolas" w:cs="Consolas"/>
+          <w:color w:val="000000"/>
+          <w:sz w:val="21"/>
+          <w:szCs w:val="21"/>
+          <w:lang w:val="en-US" w:eastAsia="ru-RU"/>
+        </w:rPr>
+        <w:t>===</w:t>
+      </w:r>
+      <w:r>
+        <w:rPr>
+          <w:rFonts w:ascii="Consolas" w:eastAsia="Times New Roman" w:hAnsi="Consolas" w:cs="Consolas"/>
+          <w:color w:val="A31515"/>
+          <w:sz w:val="21"/>
+          <w:szCs w:val="21"/>
+          <w:lang w:val="en-US" w:eastAsia="ru-RU"/>
+        </w:rPr>
+        <w:t>"DELETE_FULL_PIZZAS_CART"</w:t>
+      </w:r>
+      <w:r>
+        <w:rPr>
+          <w:rFonts w:ascii="Consolas" w:eastAsia="Times New Roman" w:hAnsi="Consolas" w:cs="Consolas"/>
+          <w:color w:val="000000"/>
+          <w:sz w:val="21"/>
+          <w:szCs w:val="21"/>
+          <w:lang w:val="en-US" w:eastAsia="ru-RU"/>
+        </w:rPr>
+        <w:t>){</w:t>
+      </w:r>
+    </w:p>
+    <w:p>
+      <w:pPr>
+        <w:shd w:val="clear" w:color="auto" w:fill="FFFFFF"/>
+        <w:spacing w:after="0" w:line="285" w:lineRule="atLeast"/>
+        <w:rPr>
+          <w:rFonts w:ascii="Consolas" w:eastAsia="Times New Roman" w:hAnsi="Consolas" w:cs="Consolas"/>
+          <w:color w:val="000000"/>
+          <w:sz w:val="21"/>
+          <w:szCs w:val="21"/>
+          <w:lang w:val="en-US" w:eastAsia="ru-RU"/>
+        </w:rPr>
+      </w:pPr>
+      <w:r>
+        <w:rPr>
+          <w:rFonts w:ascii="Consolas" w:eastAsia="Times New Roman" w:hAnsi="Consolas" w:cs="Consolas"/>
+          <w:color w:val="000000"/>
+          <w:sz w:val="21"/>
+          <w:szCs w:val="21"/>
+          <w:lang w:val="en-US" w:eastAsia="ru-RU"/>
+        </w:rPr>
+        <w:t>       </w:t>
+      </w:r>
+    </w:p>
+    <w:p>
+      <w:pPr>
+        <w:shd w:val="clear" w:color="auto" w:fill="FFFFFF"/>
+        <w:spacing w:after="0" w:line="285" w:lineRule="atLeast"/>
+        <w:rPr>
+          <w:rFonts w:ascii="Consolas" w:eastAsia="Times New Roman" w:hAnsi="Consolas" w:cs="Consolas"/>
+          <w:color w:val="000000"/>
+          <w:sz w:val="21"/>
+          <w:szCs w:val="21"/>
+          <w:lang w:val="en-US" w:eastAsia="ru-RU"/>
+        </w:rPr>
+      </w:pPr>
+      <w:r>
+        <w:rPr>
+          <w:rFonts w:ascii="Consolas" w:eastAsia="Times New Roman" w:hAnsi="Consolas" w:cs="Consolas"/>
+          <w:color w:val="000000"/>
+          <w:sz w:val="21"/>
+          <w:szCs w:val="21"/>
+          <w:lang w:val="en-US" w:eastAsia="ru-RU"/>
+        </w:rPr>
+        <w:t xml:space="preserve">      </w:t>
+      </w:r>
+      <w:proofErr w:type="gramStart"/>
+      <w:r>
+        <w:rPr>
+          <w:rFonts w:ascii="Consolas" w:eastAsia="Times New Roman" w:hAnsi="Consolas" w:cs="Consolas"/>
+          <w:color w:val="0000FF"/>
+          <w:sz w:val="21"/>
+          <w:szCs w:val="21"/>
+          <w:lang w:val="en-US" w:eastAsia="ru-RU"/>
+        </w:rPr>
+        <w:t>return</w:t>
+      </w:r>
+      <w:proofErr w:type="gramEnd"/>
+      <w:r>
+        <w:rPr>
+          <w:rFonts w:ascii="Consolas" w:eastAsia="Times New Roman" w:hAnsi="Consolas" w:cs="Consolas"/>
+          <w:color w:val="000000"/>
+          <w:sz w:val="21"/>
+          <w:szCs w:val="21"/>
+          <w:lang w:val="en-US" w:eastAsia="ru-RU"/>
+        </w:rPr>
+        <w:t xml:space="preserve"> {</w:t>
+      </w:r>
+    </w:p>
+    <w:p>
+      <w:pPr>
+        <w:shd w:val="clear" w:color="auto" w:fill="FFFFFF"/>
+        <w:spacing w:after="0" w:line="285" w:lineRule="atLeast"/>
+        <w:rPr>
+          <w:rFonts w:ascii="Consolas" w:eastAsia="Times New Roman" w:hAnsi="Consolas" w:cs="Consolas"/>
+          <w:color w:val="000000"/>
+          <w:sz w:val="21"/>
+          <w:szCs w:val="21"/>
+          <w:lang w:val="en-US" w:eastAsia="ru-RU"/>
+        </w:rPr>
+      </w:pPr>
+      <w:r>
+        <w:rPr>
+          <w:rFonts w:ascii="Consolas" w:eastAsia="Times New Roman" w:hAnsi="Consolas" w:cs="Consolas"/>
+          <w:color w:val="000000"/>
+          <w:sz w:val="21"/>
+          <w:szCs w:val="21"/>
+          <w:lang w:val="en-US" w:eastAsia="ru-RU"/>
+        </w:rPr>
+        <w:t>        ...state</w:t>
+      </w:r>
+      <w:proofErr w:type="gramStart"/>
+      <w:r>
+        <w:rPr>
+          <w:rFonts w:ascii="Consolas" w:eastAsia="Times New Roman" w:hAnsi="Consolas" w:cs="Consolas"/>
+          <w:color w:val="000000"/>
+          <w:sz w:val="21"/>
+          <w:szCs w:val="21"/>
+          <w:lang w:val="en-US" w:eastAsia="ru-RU"/>
+        </w:rPr>
+        <w:t>,pizzas</w:t>
+      </w:r>
+      <w:proofErr w:type="gramEnd"/>
+      <w:r>
+        <w:rPr>
+          <w:rFonts w:ascii="Consolas" w:eastAsia="Times New Roman" w:hAnsi="Consolas" w:cs="Consolas"/>
+          <w:color w:val="000000"/>
+          <w:sz w:val="21"/>
+          <w:szCs w:val="21"/>
+          <w:lang w:val="en-US" w:eastAsia="ru-RU"/>
+        </w:rPr>
+        <w:t>:[...state.fullPizzas.map(</w:t>
+      </w:r>
+      <w:r>
+        <w:rPr>
+          <w:rFonts w:ascii="Consolas" w:eastAsia="Times New Roman" w:hAnsi="Consolas" w:cs="Consolas"/>
+          <w:color w:val="808080"/>
+          <w:sz w:val="21"/>
+          <w:szCs w:val="21"/>
+          <w:lang w:val="en-US" w:eastAsia="ru-RU"/>
+        </w:rPr>
+        <w:t>elem</w:t>
+      </w:r>
+      <w:r>
+        <w:rPr>
+          <w:rFonts w:ascii="Consolas" w:eastAsia="Times New Roman" w:hAnsi="Consolas" w:cs="Consolas"/>
+          <w:color w:val="0000FF"/>
+          <w:sz w:val="21"/>
+          <w:szCs w:val="21"/>
+          <w:lang w:val="en-US" w:eastAsia="ru-RU"/>
+        </w:rPr>
+        <w:t>=&gt;</w:t>
+      </w:r>
+      <w:r>
+        <w:rPr>
+          <w:rFonts w:ascii="Consolas" w:eastAsia="Times New Roman" w:hAnsi="Consolas" w:cs="Consolas"/>
+          <w:color w:val="000000"/>
+          <w:sz w:val="21"/>
+          <w:szCs w:val="21"/>
+          <w:lang w:val="en-US" w:eastAsia="ru-RU"/>
+        </w:rPr>
+        <w:t>elem.count&gt;0?elem.count=0:elem.count)]</w:t>
+      </w:r>
+    </w:p>
+    <w:p>
+      <w:pPr>
+        <w:shd w:val="clear" w:color="auto" w:fill="FFFFFF"/>
+        <w:spacing w:after="0" w:line="285" w:lineRule="atLeast"/>
+        <w:rPr>
+          <w:rFonts w:ascii="Consolas" w:eastAsia="Times New Roman" w:hAnsi="Consolas" w:cs="Consolas"/>
+          <w:color w:val="000000"/>
+          <w:sz w:val="21"/>
+          <w:szCs w:val="21"/>
+          <w:lang w:val="en-US" w:eastAsia="ru-RU"/>
+        </w:rPr>
+      </w:pPr>
+      <w:r>
+        <w:rPr>
+          <w:rFonts w:ascii="Consolas" w:eastAsia="Times New Roman" w:hAnsi="Consolas" w:cs="Consolas"/>
+          <w:color w:val="000000"/>
+          <w:sz w:val="21"/>
+          <w:szCs w:val="21"/>
+          <w:lang w:val="en-US" w:eastAsia="ru-RU"/>
+        </w:rPr>
+        <w:t xml:space="preserve">      </w:t>
+      </w:r>
+    </w:p>
+    <w:p>
+      <w:pPr>
+        <w:shd w:val="clear" w:color="auto" w:fill="FFFFFF"/>
+        <w:spacing w:after="0" w:line="285" w:lineRule="atLeast"/>
+        <w:rPr>
+          <w:rFonts w:ascii="Consolas" w:eastAsia="Times New Roman" w:hAnsi="Consolas" w:cs="Consolas"/>
+          <w:color w:val="000000"/>
+          <w:sz w:val="21"/>
+          <w:szCs w:val="21"/>
+          <w:lang w:val="en-US" w:eastAsia="ru-RU"/>
+        </w:rPr>
+      </w:pPr>
+      <w:r>
+        <w:rPr>
+          <w:rFonts w:ascii="Consolas" w:eastAsia="Times New Roman" w:hAnsi="Consolas" w:cs="Consolas"/>
+          <w:color w:val="000000"/>
+          <w:sz w:val="21"/>
+          <w:szCs w:val="21"/>
+          <w:lang w:val="en-US" w:eastAsia="ru-RU"/>
+        </w:rPr>
+        <w:t>      }</w:t>
+      </w:r>
+    </w:p>
+    <w:p>
+      <w:pPr>
+        <w:shd w:val="clear" w:color="auto" w:fill="FFFFFF"/>
+        <w:spacing w:after="0" w:line="285" w:lineRule="atLeast"/>
+        <w:rPr>
+          <w:rFonts w:ascii="Consolas" w:eastAsia="Times New Roman" w:hAnsi="Consolas" w:cs="Consolas"/>
+          <w:color w:val="000000"/>
+          <w:sz w:val="21"/>
+          <w:szCs w:val="21"/>
+          <w:lang w:val="en-US" w:eastAsia="ru-RU"/>
+        </w:rPr>
+      </w:pPr>
+      <w:r>
+        <w:rPr>
+          <w:rFonts w:ascii="Consolas" w:eastAsia="Times New Roman" w:hAnsi="Consolas" w:cs="Consolas"/>
+          <w:color w:val="000000"/>
+          <w:sz w:val="21"/>
+          <w:szCs w:val="21"/>
+          <w:lang w:val="en-US" w:eastAsia="ru-RU"/>
+        </w:rPr>
+        <w:t>        }</w:t>
+      </w:r>
+    </w:p>
+    <w:p>
+      <w:pPr>
+        <w:shd w:val="clear" w:color="auto" w:fill="FFFFFF"/>
+        <w:spacing w:after="240" w:line="285" w:lineRule="atLeast"/>
+        <w:rPr>
+          <w:rFonts w:ascii="Consolas" w:eastAsia="Times New Roman" w:hAnsi="Consolas" w:cs="Consolas"/>
+          <w:color w:val="000000"/>
+          <w:sz w:val="21"/>
+          <w:szCs w:val="21"/>
+          <w:lang w:val="en-US" w:eastAsia="ru-RU"/>
+        </w:rPr>
+      </w:pPr>
+    </w:p>
+    <w:p>
+      <w:pPr>
+        <w:shd w:val="clear" w:color="auto" w:fill="FFFFFF"/>
+        <w:spacing w:line="285" w:lineRule="atLeast"/>
+        <w:rPr>
+          <w:rFonts w:ascii="Consolas" w:eastAsia="Times New Roman" w:hAnsi="Consolas" w:cs="Consolas"/>
+          <w:color w:val="000000"/>
+          <w:sz w:val="44"/>
+          <w:szCs w:val="44"/>
+          <w:lang w:val="en-US" w:eastAsia="ru-RU"/>
+        </w:rPr>
+      </w:pPr>
+      <w:r>
+        <w:rPr>
+          <w:rFonts w:ascii="Consolas" w:eastAsia="Times New Roman" w:hAnsi="Consolas" w:cs="Consolas"/>
+          <w:color w:val="000000"/>
+          <w:sz w:val="44"/>
+          <w:szCs w:val="44"/>
+          <w:lang w:eastAsia="ru-RU"/>
+        </w:rPr>
+        <w:t>И</w:t>
+      </w:r>
+      <w:r>
+        <w:rPr>
+          <w:rFonts w:ascii="Consolas" w:eastAsia="Times New Roman" w:hAnsi="Consolas" w:cs="Consolas"/>
+          <w:color w:val="000000"/>
+          <w:sz w:val="44"/>
+          <w:szCs w:val="44"/>
+          <w:lang w:val="en-US" w:eastAsia="ru-RU"/>
+        </w:rPr>
+        <w:t xml:space="preserve"> </w:t>
+      </w:r>
+      <w:r>
+        <w:rPr>
+          <w:rFonts w:ascii="Consolas" w:eastAsia="Times New Roman" w:hAnsi="Consolas" w:cs="Consolas"/>
+          <w:color w:val="000000"/>
+          <w:sz w:val="44"/>
+          <w:szCs w:val="44"/>
+          <w:lang w:eastAsia="ru-RU"/>
+        </w:rPr>
+        <w:t>один</w:t>
+      </w:r>
+      <w:r>
+        <w:rPr>
+          <w:rFonts w:ascii="Consolas" w:eastAsia="Times New Roman" w:hAnsi="Consolas" w:cs="Consolas"/>
+          <w:color w:val="000000"/>
+          <w:sz w:val="44"/>
+          <w:szCs w:val="44"/>
+          <w:lang w:val="en-US" w:eastAsia="ru-RU"/>
+        </w:rPr>
+        <w:t xml:space="preserve"> </w:t>
+      </w:r>
+      <w:r>
+        <w:rPr>
+          <w:rFonts w:ascii="Consolas" w:eastAsia="Times New Roman" w:hAnsi="Consolas" w:cs="Consolas"/>
+          <w:color w:val="000000"/>
+          <w:sz w:val="44"/>
+          <w:szCs w:val="44"/>
+          <w:lang w:eastAsia="ru-RU"/>
+        </w:rPr>
+        <w:t>Ак</w:t>
+      </w:r>
+      <w:r>
+        <w:rPr>
+          <w:rFonts w:ascii="Consolas" w:eastAsia="Times New Roman" w:hAnsi="Consolas" w:cs="Consolas"/>
+          <w:color w:val="000000"/>
+          <w:sz w:val="44"/>
+          <w:szCs w:val="44"/>
+          <w:lang w:val="en-US" w:eastAsia="ru-RU"/>
+        </w:rPr>
+        <w:t xml:space="preserve"> </w:t>
+      </w:r>
+      <w:r>
+        <w:rPr>
+          <w:rFonts w:ascii="Consolas" w:eastAsia="Times New Roman" w:hAnsi="Consolas" w:cs="Consolas"/>
+          <w:color w:val="000000"/>
+          <w:sz w:val="44"/>
+          <w:szCs w:val="44"/>
+          <w:lang w:eastAsia="ru-RU"/>
+        </w:rPr>
+        <w:t>в</w:t>
+      </w:r>
+      <w:r>
+        <w:rPr>
+          <w:rFonts w:ascii="Consolas" w:eastAsia="Times New Roman" w:hAnsi="Consolas" w:cs="Consolas"/>
+          <w:color w:val="000000"/>
+          <w:sz w:val="44"/>
+          <w:szCs w:val="44"/>
+          <w:lang w:val="en-US" w:eastAsia="ru-RU"/>
+        </w:rPr>
+        <w:t xml:space="preserve"> </w:t>
+      </w:r>
+      <w:proofErr w:type="spellStart"/>
+      <w:r>
+        <w:rPr>
+          <w:rFonts w:ascii="Consolas" w:eastAsia="Times New Roman" w:hAnsi="Consolas" w:cs="Consolas"/>
+          <w:color w:val="000000"/>
+          <w:sz w:val="44"/>
+          <w:szCs w:val="44"/>
+          <w:lang w:val="en-US" w:eastAsia="ru-RU"/>
+        </w:rPr>
+        <w:t>cartActionCreator</w:t>
+      </w:r>
+      <w:proofErr w:type="spellEnd"/>
+      <w:r>
+        <w:rPr>
+          <w:rFonts w:ascii="Consolas" w:eastAsia="Times New Roman" w:hAnsi="Consolas" w:cs="Consolas"/>
+          <w:color w:val="000000"/>
+          <w:sz w:val="44"/>
+          <w:szCs w:val="44"/>
+          <w:lang w:val="en-US" w:eastAsia="ru-RU"/>
+        </w:rPr>
+        <w:t>:</w:t>
+      </w:r>
+    </w:p>
+    <w:p>
+      <w:pPr>
+        <w:shd w:val="clear" w:color="auto" w:fill="FFFFFF"/>
+        <w:spacing w:after="0" w:line="285" w:lineRule="atLeast"/>
+        <w:rPr>
+          <w:rFonts w:ascii="Consolas" w:eastAsia="Times New Roman" w:hAnsi="Consolas" w:cs="Consolas"/>
+          <w:color w:val="000000"/>
+          <w:sz w:val="21"/>
+          <w:szCs w:val="21"/>
+          <w:lang w:val="en-US" w:eastAsia="ru-RU"/>
+        </w:rPr>
+      </w:pPr>
+      <w:r>
+        <w:rPr>
+          <w:rFonts w:ascii="Consolas" w:eastAsia="Times New Roman" w:hAnsi="Consolas" w:cs="Consolas"/>
+          <w:color w:val="000000"/>
+          <w:sz w:val="21"/>
+          <w:szCs w:val="21"/>
+          <w:lang w:val="en-US" w:eastAsia="ru-RU"/>
+        </w:rPr>
+        <w:t> </w:t>
+      </w:r>
+      <w:proofErr w:type="gramStart"/>
+      <w:r>
+        <w:rPr>
+          <w:rFonts w:ascii="Consolas" w:eastAsia="Times New Roman" w:hAnsi="Consolas" w:cs="Consolas"/>
+          <w:color w:val="0000FF"/>
+          <w:sz w:val="21"/>
+          <w:szCs w:val="21"/>
+          <w:lang w:val="en-US" w:eastAsia="ru-RU"/>
+        </w:rPr>
+        <w:t>export</w:t>
+      </w:r>
+      <w:proofErr w:type="gramEnd"/>
+      <w:r>
+        <w:rPr>
+          <w:rFonts w:ascii="Consolas" w:eastAsia="Times New Roman" w:hAnsi="Consolas" w:cs="Consolas"/>
+          <w:color w:val="000000"/>
+          <w:sz w:val="21"/>
+          <w:szCs w:val="21"/>
+          <w:lang w:val="en-US" w:eastAsia="ru-RU"/>
+        </w:rPr>
+        <w:t xml:space="preserve"> </w:t>
+      </w:r>
+      <w:proofErr w:type="spellStart"/>
+      <w:r>
+        <w:rPr>
+          <w:rFonts w:ascii="Consolas" w:eastAsia="Times New Roman" w:hAnsi="Consolas" w:cs="Consolas"/>
+          <w:color w:val="0000FF"/>
+          <w:sz w:val="21"/>
+          <w:szCs w:val="21"/>
+          <w:lang w:val="en-US" w:eastAsia="ru-RU"/>
+        </w:rPr>
+        <w:t>const</w:t>
+      </w:r>
+      <w:proofErr w:type="spellEnd"/>
+      <w:r>
+        <w:rPr>
+          <w:rFonts w:ascii="Consolas" w:eastAsia="Times New Roman" w:hAnsi="Consolas" w:cs="Consolas"/>
+          <w:color w:val="000000"/>
+          <w:sz w:val="21"/>
+          <w:szCs w:val="21"/>
+          <w:lang w:val="en-US" w:eastAsia="ru-RU"/>
+        </w:rPr>
+        <w:t xml:space="preserve"> </w:t>
+      </w:r>
+      <w:proofErr w:type="spellStart"/>
+      <w:r>
+        <w:rPr>
+          <w:rFonts w:ascii="Consolas" w:eastAsia="Times New Roman" w:hAnsi="Consolas" w:cs="Consolas"/>
+          <w:color w:val="000000"/>
+          <w:sz w:val="21"/>
+          <w:szCs w:val="21"/>
+          <w:lang w:val="en-US" w:eastAsia="ru-RU"/>
+        </w:rPr>
+        <w:t>deletePizzasInfoCartActionCreator</w:t>
+      </w:r>
+      <w:proofErr w:type="spellEnd"/>
+      <w:r>
+        <w:rPr>
+          <w:rFonts w:ascii="Consolas" w:eastAsia="Times New Roman" w:hAnsi="Consolas" w:cs="Consolas"/>
+          <w:color w:val="000000"/>
+          <w:sz w:val="21"/>
+          <w:szCs w:val="21"/>
+          <w:lang w:val="en-US" w:eastAsia="ru-RU"/>
+        </w:rPr>
+        <w:t>=()</w:t>
+      </w:r>
+      <w:r>
+        <w:rPr>
+          <w:rFonts w:ascii="Consolas" w:eastAsia="Times New Roman" w:hAnsi="Consolas" w:cs="Consolas"/>
+          <w:color w:val="0000FF"/>
+          <w:sz w:val="21"/>
+          <w:szCs w:val="21"/>
+          <w:lang w:val="en-US" w:eastAsia="ru-RU"/>
+        </w:rPr>
+        <w:t>=&gt;</w:t>
+      </w:r>
+      <w:r>
+        <w:rPr>
+          <w:rFonts w:ascii="Consolas" w:eastAsia="Times New Roman" w:hAnsi="Consolas" w:cs="Consolas"/>
+          <w:color w:val="000000"/>
+          <w:sz w:val="21"/>
+          <w:szCs w:val="21"/>
+          <w:lang w:val="en-US" w:eastAsia="ru-RU"/>
+        </w:rPr>
+        <w:t>{</w:t>
+      </w:r>
+    </w:p>
+    <w:p>
+      <w:pPr>
+        <w:shd w:val="clear" w:color="auto" w:fill="FFFFFF"/>
+        <w:spacing w:after="0" w:line="285" w:lineRule="atLeast"/>
+        <w:rPr>
+          <w:rFonts w:ascii="Consolas" w:eastAsia="Times New Roman" w:hAnsi="Consolas" w:cs="Consolas"/>
+          <w:color w:val="000000"/>
+          <w:sz w:val="21"/>
+          <w:szCs w:val="21"/>
+          <w:lang w:val="en-US" w:eastAsia="ru-RU"/>
+        </w:rPr>
+      </w:pPr>
+    </w:p>
+    <w:p>
+      <w:pPr>
+        <w:shd w:val="clear" w:color="auto" w:fill="FFFFFF"/>
+        <w:spacing w:after="0" w:line="285" w:lineRule="atLeast"/>
+        <w:rPr>
+          <w:rFonts w:ascii="Consolas" w:eastAsia="Times New Roman" w:hAnsi="Consolas" w:cs="Consolas"/>
+          <w:color w:val="000000"/>
+          <w:sz w:val="21"/>
+          <w:szCs w:val="21"/>
+          <w:lang w:val="en-US" w:eastAsia="ru-RU"/>
+        </w:rPr>
+      </w:pPr>
+      <w:proofErr w:type="gramStart"/>
+      <w:r>
+        <w:rPr>
+          <w:rFonts w:ascii="Consolas" w:eastAsia="Times New Roman" w:hAnsi="Consolas" w:cs="Consolas"/>
+          <w:color w:val="0000FF"/>
+          <w:sz w:val="21"/>
+          <w:szCs w:val="21"/>
+          <w:lang w:val="en-US" w:eastAsia="ru-RU"/>
+        </w:rPr>
+        <w:t>return</w:t>
+      </w:r>
+      <w:proofErr w:type="gramEnd"/>
+      <w:r>
+        <w:rPr>
+          <w:rFonts w:ascii="Consolas" w:eastAsia="Times New Roman" w:hAnsi="Consolas" w:cs="Consolas"/>
+          <w:color w:val="000000"/>
+          <w:sz w:val="21"/>
+          <w:szCs w:val="21"/>
+          <w:lang w:val="en-US" w:eastAsia="ru-RU"/>
+        </w:rPr>
+        <w:t xml:space="preserve"> {</w:t>
+      </w:r>
+    </w:p>
+    <w:p>
+      <w:pPr>
+        <w:shd w:val="clear" w:color="auto" w:fill="FFFFFF"/>
+        <w:spacing w:after="0" w:line="285" w:lineRule="atLeast"/>
+        <w:rPr>
+          <w:rFonts w:ascii="Consolas" w:eastAsia="Times New Roman" w:hAnsi="Consolas" w:cs="Consolas"/>
+          <w:color w:val="000000"/>
+          <w:sz w:val="21"/>
+          <w:szCs w:val="21"/>
+          <w:lang w:val="en-US" w:eastAsia="ru-RU"/>
+        </w:rPr>
+      </w:pPr>
+    </w:p>
+    <w:p>
+      <w:pPr>
+        <w:shd w:val="clear" w:color="auto" w:fill="FFFFFF"/>
+        <w:spacing w:after="0" w:line="285" w:lineRule="atLeast"/>
+        <w:rPr>
+          <w:rFonts w:ascii="Consolas" w:eastAsia="Times New Roman" w:hAnsi="Consolas" w:cs="Consolas"/>
+          <w:color w:val="000000"/>
+          <w:sz w:val="21"/>
+          <w:szCs w:val="21"/>
+          <w:lang w:val="en-US" w:eastAsia="ru-RU"/>
+        </w:rPr>
+      </w:pPr>
+      <w:proofErr w:type="spellStart"/>
+      <w:proofErr w:type="gramStart"/>
+      <w:r>
+        <w:rPr>
+          <w:rFonts w:ascii="Consolas" w:eastAsia="Times New Roman" w:hAnsi="Consolas" w:cs="Consolas"/>
+          <w:color w:val="000000"/>
+          <w:sz w:val="21"/>
+          <w:szCs w:val="21"/>
+          <w:lang w:val="en-US" w:eastAsia="ru-RU"/>
+        </w:rPr>
+        <w:t>type</w:t>
+      </w:r>
+      <w:proofErr w:type="gramEnd"/>
+      <w:r>
+        <w:rPr>
+          <w:rFonts w:ascii="Consolas" w:eastAsia="Times New Roman" w:hAnsi="Consolas" w:cs="Consolas"/>
+          <w:color w:val="000000"/>
+          <w:sz w:val="21"/>
+          <w:szCs w:val="21"/>
+          <w:lang w:val="en-US" w:eastAsia="ru-RU"/>
+        </w:rPr>
+        <w:t>:</w:t>
+      </w:r>
+      <w:r>
+        <w:rPr>
+          <w:rFonts w:ascii="Consolas" w:eastAsia="Times New Roman" w:hAnsi="Consolas" w:cs="Consolas"/>
+          <w:color w:val="A31515"/>
+          <w:sz w:val="21"/>
+          <w:szCs w:val="21"/>
+          <w:lang w:val="en-US" w:eastAsia="ru-RU"/>
+        </w:rPr>
+        <w:t>"DELETE_PIZZAS_INFO_CART</w:t>
+      </w:r>
+      <w:proofErr w:type="spellEnd"/>
+      <w:r>
+        <w:rPr>
+          <w:rFonts w:ascii="Consolas" w:eastAsia="Times New Roman" w:hAnsi="Consolas" w:cs="Consolas"/>
+          <w:color w:val="A31515"/>
+          <w:sz w:val="21"/>
+          <w:szCs w:val="21"/>
+          <w:lang w:val="en-US" w:eastAsia="ru-RU"/>
+        </w:rPr>
+        <w:t>"</w:t>
+      </w:r>
+      <w:r>
+        <w:rPr>
+          <w:rFonts w:ascii="Consolas" w:eastAsia="Times New Roman" w:hAnsi="Consolas" w:cs="Consolas"/>
+          <w:color w:val="000000"/>
+          <w:sz w:val="21"/>
+          <w:szCs w:val="21"/>
+          <w:lang w:val="en-US" w:eastAsia="ru-RU"/>
+        </w:rPr>
+        <w:t>,</w:t>
+      </w:r>
+    </w:p>
+    <w:p>
+      <w:pPr>
+        <w:shd w:val="clear" w:color="auto" w:fill="FFFFFF"/>
+        <w:spacing w:after="0" w:line="285" w:lineRule="atLeast"/>
+        <w:rPr>
+          <w:rFonts w:ascii="Consolas" w:eastAsia="Times New Roman" w:hAnsi="Consolas" w:cs="Consolas"/>
+          <w:color w:val="000000"/>
+          <w:sz w:val="21"/>
+          <w:szCs w:val="21"/>
+          <w:lang w:val="en-US" w:eastAsia="ru-RU"/>
+        </w:rPr>
+      </w:pPr>
+    </w:p>
+    <w:p>
+      <w:pPr>
+        <w:shd w:val="clear" w:color="auto" w:fill="FFFFFF"/>
+        <w:spacing w:after="0" w:line="285" w:lineRule="atLeast"/>
+        <w:rPr>
+          <w:rFonts w:ascii="Consolas" w:eastAsia="Times New Roman" w:hAnsi="Consolas" w:cs="Consolas"/>
+          <w:color w:val="000000"/>
+          <w:sz w:val="21"/>
+          <w:szCs w:val="21"/>
+          <w:lang w:eastAsia="ru-RU"/>
+        </w:rPr>
+      </w:pPr>
+      <w:r>
+        <w:rPr>
+          <w:rFonts w:ascii="Consolas" w:eastAsia="Times New Roman" w:hAnsi="Consolas" w:cs="Consolas"/>
+          <w:color w:val="000000"/>
+          <w:sz w:val="21"/>
+          <w:szCs w:val="21"/>
+          <w:lang w:eastAsia="ru-RU"/>
+        </w:rPr>
+        <w:t>}</w:t>
+      </w:r>
+    </w:p>
+    <w:p>
+      <w:pPr>
+        <w:shd w:val="clear" w:color="auto" w:fill="FFFFFF"/>
+        <w:spacing w:after="0" w:line="285" w:lineRule="atLeast"/>
+        <w:rPr>
+          <w:rFonts w:ascii="Consolas" w:eastAsia="Times New Roman" w:hAnsi="Consolas" w:cs="Consolas"/>
+          <w:color w:val="000000"/>
+          <w:sz w:val="21"/>
+          <w:szCs w:val="21"/>
+          <w:lang w:eastAsia="ru-RU"/>
+        </w:rPr>
+      </w:pPr>
+    </w:p>
+    <w:p>
+      <w:pPr>
+        <w:shd w:val="clear" w:color="auto" w:fill="FFFFFF"/>
+        <w:spacing w:after="0" w:line="285" w:lineRule="atLeast"/>
+        <w:rPr>
+          <w:rFonts w:ascii="Consolas" w:eastAsia="Times New Roman" w:hAnsi="Consolas" w:cs="Consolas"/>
+          <w:color w:val="000000"/>
+          <w:sz w:val="21"/>
+          <w:szCs w:val="21"/>
+          <w:lang w:eastAsia="ru-RU"/>
+        </w:rPr>
+      </w:pPr>
+      <w:r>
+        <w:rPr>
+          <w:rFonts w:ascii="Consolas" w:eastAsia="Times New Roman" w:hAnsi="Consolas" w:cs="Consolas"/>
+          <w:color w:val="000000"/>
+          <w:sz w:val="21"/>
+          <w:szCs w:val="21"/>
+          <w:lang w:eastAsia="ru-RU"/>
+        </w:rPr>
+        <w:t> }</w:t>
+      </w:r>
+    </w:p>
+    <w:p>
+      <w:pPr>
+        <w:shd w:val="clear" w:color="auto" w:fill="FFFFFF"/>
+        <w:spacing w:line="285" w:lineRule="atLeast"/>
+        <w:rPr>
+          <w:rFonts w:ascii="Consolas" w:eastAsia="Times New Roman" w:hAnsi="Consolas" w:cs="Consolas"/>
+          <w:color w:val="000000"/>
+          <w:sz w:val="44"/>
+          <w:szCs w:val="44"/>
+          <w:lang w:eastAsia="ru-RU"/>
+        </w:rPr>
+      </w:pPr>
+      <w:r>
+        <w:rPr>
+          <w:rFonts w:ascii="Consolas" w:eastAsia="Times New Roman" w:hAnsi="Consolas" w:cs="Consolas"/>
+          <w:color w:val="000000"/>
+          <w:sz w:val="44"/>
+          <w:szCs w:val="44"/>
+          <w:lang w:eastAsia="ru-RU"/>
+        </w:rPr>
+        <w:t xml:space="preserve">И условие в </w:t>
+      </w:r>
+      <w:proofErr w:type="spellStart"/>
+      <w:r>
+        <w:rPr>
+          <w:rFonts w:ascii="Consolas" w:eastAsia="Times New Roman" w:hAnsi="Consolas" w:cs="Consolas"/>
+          <w:color w:val="000000"/>
+          <w:sz w:val="44"/>
+          <w:szCs w:val="44"/>
+          <w:lang w:val="en-US" w:eastAsia="ru-RU"/>
+        </w:rPr>
+        <w:t>cartReducer</w:t>
+      </w:r>
+      <w:proofErr w:type="spellEnd"/>
+      <w:r>
+        <w:rPr>
+          <w:rFonts w:ascii="Consolas" w:eastAsia="Times New Roman" w:hAnsi="Consolas" w:cs="Consolas"/>
+          <w:color w:val="000000"/>
+          <w:sz w:val="44"/>
+          <w:szCs w:val="44"/>
+          <w:lang w:eastAsia="ru-RU"/>
+        </w:rPr>
+        <w:t>:</w:t>
+      </w:r>
+    </w:p>
+    <w:p>
+      <w:pPr>
+        <w:shd w:val="clear" w:color="auto" w:fill="FFFFFF"/>
+        <w:spacing w:line="285" w:lineRule="atLeast"/>
+        <w:rPr>
+          <w:rFonts w:ascii="Consolas" w:eastAsia="Times New Roman" w:hAnsi="Consolas" w:cs="Consolas"/>
+          <w:color w:val="000000"/>
+          <w:sz w:val="44"/>
+          <w:szCs w:val="44"/>
+          <w:lang w:eastAsia="ru-RU"/>
+        </w:rPr>
+      </w:pPr>
+    </w:p>
+    <w:p>
+      <w:pPr>
+        <w:shd w:val="clear" w:color="auto" w:fill="FFFFFF"/>
+        <w:spacing w:after="0" w:line="285" w:lineRule="atLeast"/>
+        <w:rPr>
+          <w:rFonts w:ascii="Consolas" w:eastAsia="Times New Roman" w:hAnsi="Consolas" w:cs="Consolas"/>
+          <w:color w:val="000000"/>
+          <w:sz w:val="21"/>
+          <w:szCs w:val="21"/>
+          <w:lang w:eastAsia="ru-RU"/>
+        </w:rPr>
+      </w:pPr>
+    </w:p>
+    <w:p>
+      <w:pPr>
+        <w:shd w:val="clear" w:color="auto" w:fill="FFFFFF"/>
+        <w:spacing w:after="0" w:line="285" w:lineRule="atLeast"/>
+        <w:rPr>
+          <w:rFonts w:ascii="Consolas" w:eastAsia="Times New Roman" w:hAnsi="Consolas" w:cs="Consolas"/>
+          <w:color w:val="000000"/>
+          <w:sz w:val="21"/>
+          <w:szCs w:val="21"/>
+          <w:lang w:val="en-US" w:eastAsia="ru-RU"/>
+        </w:rPr>
+      </w:pPr>
+      <w:r>
+        <w:rPr>
+          <w:rFonts w:ascii="Consolas" w:eastAsia="Times New Roman" w:hAnsi="Consolas" w:cs="Consolas"/>
+          <w:color w:val="000000"/>
+          <w:sz w:val="21"/>
+          <w:szCs w:val="21"/>
+          <w:lang w:val="en-US" w:eastAsia="ru-RU"/>
+        </w:rPr>
+        <w:t xml:space="preserve">    </w:t>
+      </w:r>
+      <w:r>
+        <w:rPr>
+          <w:rFonts w:ascii="Consolas" w:eastAsia="Times New Roman" w:hAnsi="Consolas" w:cs="Consolas"/>
+          <w:color w:val="0000FF"/>
+          <w:sz w:val="21"/>
+          <w:szCs w:val="21"/>
+          <w:lang w:val="en-US" w:eastAsia="ru-RU"/>
+        </w:rPr>
+        <w:t>if</w:t>
+      </w:r>
+      <w:r>
+        <w:rPr>
+          <w:rFonts w:ascii="Consolas" w:eastAsia="Times New Roman" w:hAnsi="Consolas" w:cs="Consolas"/>
+          <w:color w:val="000000"/>
+          <w:sz w:val="21"/>
+          <w:szCs w:val="21"/>
+          <w:lang w:val="en-US" w:eastAsia="ru-RU"/>
+        </w:rPr>
+        <w:t>(action.type===</w:t>
+      </w:r>
+      <w:r>
+        <w:rPr>
+          <w:rFonts w:ascii="Consolas" w:eastAsia="Times New Roman" w:hAnsi="Consolas" w:cs="Consolas"/>
+          <w:color w:val="A31515"/>
+          <w:sz w:val="21"/>
+          <w:szCs w:val="21"/>
+          <w:lang w:val="en-US" w:eastAsia="ru-RU"/>
+        </w:rPr>
+        <w:t>"DELETE_PIZZAS_INFO_CART"</w:t>
+      </w:r>
+      <w:r>
+        <w:rPr>
+          <w:rFonts w:ascii="Consolas" w:eastAsia="Times New Roman" w:hAnsi="Consolas" w:cs="Consolas"/>
+          <w:color w:val="000000"/>
+          <w:sz w:val="21"/>
+          <w:szCs w:val="21"/>
+          <w:lang w:val="en-US" w:eastAsia="ru-RU"/>
+        </w:rPr>
+        <w:t>){</w:t>
+      </w:r>
+    </w:p>
+    <w:p>
+      <w:pPr>
+        <w:shd w:val="clear" w:color="auto" w:fill="FFFFFF"/>
+        <w:spacing w:after="0" w:line="285" w:lineRule="atLeast"/>
+        <w:rPr>
+          <w:rFonts w:ascii="Consolas" w:eastAsia="Times New Roman" w:hAnsi="Consolas" w:cs="Consolas"/>
+          <w:color w:val="000000"/>
+          <w:sz w:val="21"/>
+          <w:szCs w:val="21"/>
+          <w:lang w:val="en-US" w:eastAsia="ru-RU"/>
+        </w:rPr>
+      </w:pPr>
+      <w:r>
+        <w:rPr>
+          <w:rFonts w:ascii="Consolas" w:eastAsia="Times New Roman" w:hAnsi="Consolas" w:cs="Consolas"/>
+          <w:color w:val="000000"/>
+          <w:sz w:val="21"/>
+          <w:szCs w:val="21"/>
+          <w:lang w:val="en-US" w:eastAsia="ru-RU"/>
+        </w:rPr>
+        <w:t>   </w:t>
+      </w:r>
+    </w:p>
+    <w:p>
+      <w:pPr>
+        <w:shd w:val="clear" w:color="auto" w:fill="FFFFFF"/>
+        <w:spacing w:after="0" w:line="285" w:lineRule="atLeast"/>
+        <w:rPr>
+          <w:rFonts w:ascii="Consolas" w:eastAsia="Times New Roman" w:hAnsi="Consolas" w:cs="Consolas"/>
+          <w:color w:val="000000"/>
+          <w:sz w:val="21"/>
+          <w:szCs w:val="21"/>
+          <w:lang w:eastAsia="ru-RU"/>
+        </w:rPr>
+      </w:pPr>
+      <w:r>
+        <w:rPr>
+          <w:rFonts w:ascii="Consolas" w:eastAsia="Times New Roman" w:hAnsi="Consolas" w:cs="Consolas"/>
+          <w:color w:val="000000"/>
+          <w:sz w:val="21"/>
+          <w:szCs w:val="21"/>
+          <w:lang w:val="en-US" w:eastAsia="ru-RU"/>
+        </w:rPr>
+        <w:t xml:space="preserve">  </w:t>
+      </w:r>
+      <w:proofErr w:type="spellStart"/>
+      <w:proofErr w:type="gramStart"/>
+      <w:r>
+        <w:rPr>
+          <w:rFonts w:ascii="Consolas" w:eastAsia="Times New Roman" w:hAnsi="Consolas" w:cs="Consolas"/>
+          <w:color w:val="0000FF"/>
+          <w:sz w:val="21"/>
+          <w:szCs w:val="21"/>
+          <w:lang w:eastAsia="ru-RU"/>
+        </w:rPr>
+        <w:t>return</w:t>
+      </w:r>
+      <w:proofErr w:type="spellEnd"/>
+      <w:r>
+        <w:rPr>
+          <w:rFonts w:ascii="Consolas" w:eastAsia="Times New Roman" w:hAnsi="Consolas" w:cs="Consolas"/>
+          <w:color w:val="000000"/>
+          <w:sz w:val="21"/>
+          <w:szCs w:val="21"/>
+          <w:lang w:eastAsia="ru-RU"/>
+        </w:rPr>
+        <w:t xml:space="preserve"> {</w:t>
+      </w:r>
+      <w:proofErr w:type="gramEnd"/>
+    </w:p>
+    <w:p>
+      <w:pPr>
+        <w:shd w:val="clear" w:color="auto" w:fill="FFFFFF"/>
+        <w:spacing w:after="0" w:line="285" w:lineRule="atLeast"/>
+        <w:rPr>
+          <w:rFonts w:ascii="Consolas" w:eastAsia="Times New Roman" w:hAnsi="Consolas" w:cs="Consolas"/>
+          <w:color w:val="000000"/>
+          <w:sz w:val="21"/>
+          <w:szCs w:val="21"/>
+          <w:lang w:eastAsia="ru-RU"/>
+        </w:rPr>
+      </w:pPr>
+      <w:r>
+        <w:rPr>
+          <w:rFonts w:ascii="Consolas" w:eastAsia="Times New Roman" w:hAnsi="Consolas" w:cs="Consolas"/>
+          <w:color w:val="000000"/>
+          <w:sz w:val="21"/>
+          <w:szCs w:val="21"/>
+          <w:lang w:eastAsia="ru-RU"/>
+        </w:rPr>
+        <w:t>  ...</w:t>
+      </w:r>
+      <w:proofErr w:type="spellStart"/>
+      <w:r>
+        <w:rPr>
+          <w:rFonts w:ascii="Consolas" w:eastAsia="Times New Roman" w:hAnsi="Consolas" w:cs="Consolas"/>
+          <w:color w:val="000000"/>
+          <w:sz w:val="21"/>
+          <w:szCs w:val="21"/>
+          <w:lang w:eastAsia="ru-RU"/>
+        </w:rPr>
+        <w:t>state,pizzasInfo</w:t>
+      </w:r>
+      <w:proofErr w:type="spellEnd"/>
+      <w:r>
+        <w:rPr>
+          <w:rFonts w:ascii="Consolas" w:eastAsia="Times New Roman" w:hAnsi="Consolas" w:cs="Consolas"/>
+          <w:color w:val="000000"/>
+          <w:sz w:val="21"/>
+          <w:szCs w:val="21"/>
+          <w:lang w:eastAsia="ru-RU"/>
+        </w:rPr>
+        <w:t>:[]</w:t>
+      </w:r>
+    </w:p>
+    <w:p>
+      <w:pPr>
+        <w:shd w:val="clear" w:color="auto" w:fill="FFFFFF"/>
+        <w:spacing w:after="0" w:line="285" w:lineRule="atLeast"/>
+        <w:rPr>
+          <w:rFonts w:ascii="Consolas" w:eastAsia="Times New Roman" w:hAnsi="Consolas" w:cs="Consolas"/>
+          <w:color w:val="000000"/>
+          <w:sz w:val="21"/>
+          <w:szCs w:val="21"/>
+          <w:lang w:eastAsia="ru-RU"/>
+        </w:rPr>
+      </w:pPr>
+      <w:r>
+        <w:rPr>
+          <w:rFonts w:ascii="Consolas" w:eastAsia="Times New Roman" w:hAnsi="Consolas" w:cs="Consolas"/>
+          <w:color w:val="000000"/>
+          <w:sz w:val="21"/>
+          <w:szCs w:val="21"/>
+          <w:lang w:eastAsia="ru-RU"/>
+        </w:rPr>
+        <w:t xml:space="preserve">  </w:t>
+      </w:r>
+    </w:p>
+    <w:p>
+      <w:pPr>
+        <w:shd w:val="clear" w:color="auto" w:fill="FFFFFF"/>
+        <w:spacing w:after="0" w:line="285" w:lineRule="atLeast"/>
+        <w:rPr>
+          <w:rFonts w:ascii="Consolas" w:eastAsia="Times New Roman" w:hAnsi="Consolas" w:cs="Consolas"/>
+          <w:color w:val="000000"/>
+          <w:sz w:val="21"/>
+          <w:szCs w:val="21"/>
+          <w:lang w:eastAsia="ru-RU"/>
+        </w:rPr>
+      </w:pPr>
+      <w:r>
+        <w:rPr>
+          <w:rFonts w:ascii="Consolas" w:eastAsia="Times New Roman" w:hAnsi="Consolas" w:cs="Consolas"/>
+          <w:color w:val="000000"/>
+          <w:sz w:val="21"/>
+          <w:szCs w:val="21"/>
+          <w:lang w:eastAsia="ru-RU"/>
+        </w:rPr>
+        <w:t>  }</w:t>
+      </w:r>
+    </w:p>
+    <w:p>
+      <w:pPr>
+        <w:shd w:val="clear" w:color="auto" w:fill="FFFFFF"/>
+        <w:spacing w:after="0" w:line="285" w:lineRule="atLeast"/>
+        <w:rPr>
+          <w:rFonts w:ascii="Consolas" w:eastAsia="Times New Roman" w:hAnsi="Consolas" w:cs="Consolas"/>
+          <w:color w:val="000000"/>
+          <w:sz w:val="21"/>
+          <w:szCs w:val="21"/>
+          <w:lang w:eastAsia="ru-RU"/>
+        </w:rPr>
+      </w:pPr>
+      <w:r>
+        <w:rPr>
+          <w:rFonts w:ascii="Consolas" w:eastAsia="Times New Roman" w:hAnsi="Consolas" w:cs="Consolas"/>
+          <w:color w:val="000000"/>
+          <w:sz w:val="21"/>
+          <w:szCs w:val="21"/>
+          <w:lang w:eastAsia="ru-RU"/>
+        </w:rPr>
+        <w:t>    }</w:t>
+      </w:r>
+    </w:p>
+    <w:p>
+      <w:pPr>
+        <w:shd w:val="clear" w:color="auto" w:fill="FFFFFF"/>
+        <w:spacing w:line="285" w:lineRule="atLeast"/>
+        <w:rPr>
+          <w:rFonts w:ascii="Consolas" w:eastAsia="Times New Roman" w:hAnsi="Consolas" w:cs="Consolas"/>
+          <w:color w:val="000000"/>
+          <w:sz w:val="44"/>
+          <w:szCs w:val="44"/>
+          <w:lang w:eastAsia="ru-RU"/>
+        </w:rPr>
+      </w:pPr>
+      <w:bookmarkStart w:id="0" w:name="_GoBack"/>
+      <w:bookmarkEnd w:id="0"/>
     </w:p>
     <w:p>
       <w:pPr>

</xml_diff>